<commit_message>
Added Sprint 1 sample code
</commit_message>
<xml_diff>
--- a/Conceptual Problem Statement/Employee Management Application.docx
+++ b/Conceptual Problem Statement/Employee Management Application.docx
@@ -158,7 +158,7 @@
           <w:shd w:val="clear" w:fill="FFFFFF"/>
           <w:lang w:val="en-US"/>
         </w:rPr>
-        <w:instrText xml:space="preserve"> HYPERLINK \l _Toc22085 </w:instrText>
+        <w:instrText xml:space="preserve"> HYPERLINK \l _Toc25655 </w:instrText>
       </w:r>
       <w:r>
         <w:rPr>
@@ -188,7 +188,7 @@
         <w:fldChar w:fldCharType="begin"/>
       </w:r>
       <w:r>
-        <w:instrText xml:space="preserve"> PAGEREF _Toc22085 \h </w:instrText>
+        <w:instrText xml:space="preserve"> PAGEREF _Toc25655 \h </w:instrText>
       </w:r>
       <w:r>
         <w:fldChar w:fldCharType="separate"/>
@@ -249,7 +249,7 @@
           <w:shd w:val="clear" w:fill="FFFFFF"/>
           <w:lang w:val="en-US"/>
         </w:rPr>
-        <w:instrText xml:space="preserve"> HYPERLINK \l _Toc13741 </w:instrText>
+        <w:instrText xml:space="preserve"> HYPERLINK \l _Toc13693 </w:instrText>
       </w:r>
       <w:r>
         <w:rPr>
@@ -282,7 +282,7 @@
         <w:fldChar w:fldCharType="begin"/>
       </w:r>
       <w:r>
-        <w:instrText xml:space="preserve"> PAGEREF _Toc13741 \h </w:instrText>
+        <w:instrText xml:space="preserve"> PAGEREF _Toc13693 \h </w:instrText>
       </w:r>
       <w:r>
         <w:fldChar w:fldCharType="separate"/>
@@ -343,7 +343,7 @@
           <w:shd w:val="clear" w:fill="FFFFFF"/>
           <w:lang w:val="en-US"/>
         </w:rPr>
-        <w:instrText xml:space="preserve"> HYPERLINK \l _Toc2748 </w:instrText>
+        <w:instrText xml:space="preserve"> HYPERLINK \l _Toc21193 </w:instrText>
       </w:r>
       <w:r>
         <w:rPr>
@@ -373,7 +373,7 @@
         <w:fldChar w:fldCharType="begin"/>
       </w:r>
       <w:r>
-        <w:instrText xml:space="preserve"> PAGEREF _Toc2748 \h </w:instrText>
+        <w:instrText xml:space="preserve"> PAGEREF _Toc21193 \h </w:instrText>
       </w:r>
       <w:r>
         <w:fldChar w:fldCharType="separate"/>
@@ -434,7 +434,7 @@
           <w:shd w:val="clear" w:fill="FFFFFF"/>
           <w:lang w:val="en-US"/>
         </w:rPr>
-        <w:instrText xml:space="preserve"> HYPERLINK \l _Toc814 </w:instrText>
+        <w:instrText xml:space="preserve"> HYPERLINK \l _Toc18240 </w:instrText>
       </w:r>
       <w:r>
         <w:rPr>
@@ -476,7 +476,7 @@
         <w:fldChar w:fldCharType="begin"/>
       </w:r>
       <w:r>
-        <w:instrText xml:space="preserve"> PAGEREF _Toc814 \h </w:instrText>
+        <w:instrText xml:space="preserve"> PAGEREF _Toc18240 \h </w:instrText>
       </w:r>
       <w:r>
         <w:fldChar w:fldCharType="separate"/>
@@ -537,7 +537,7 @@
           <w:shd w:val="clear" w:fill="FFFFFF"/>
           <w:lang w:val="en-US"/>
         </w:rPr>
-        <w:instrText xml:space="preserve"> HYPERLINK \l _Toc32427 </w:instrText>
+        <w:instrText xml:space="preserve"> HYPERLINK \l _Toc17848 </w:instrText>
       </w:r>
       <w:r>
         <w:rPr>
@@ -579,7 +579,7 @@
         <w:fldChar w:fldCharType="begin"/>
       </w:r>
       <w:r>
-        <w:instrText xml:space="preserve"> PAGEREF _Toc32427 \h </w:instrText>
+        <w:instrText xml:space="preserve"> PAGEREF _Toc17848 \h </w:instrText>
       </w:r>
       <w:r>
         <w:fldChar w:fldCharType="separate"/>
@@ -640,7 +640,7 @@
           <w:shd w:val="clear" w:fill="FFFFFF"/>
           <w:lang w:val="en-US"/>
         </w:rPr>
-        <w:instrText xml:space="preserve"> HYPERLINK \l _Toc15020 </w:instrText>
+        <w:instrText xml:space="preserve"> HYPERLINK \l _Toc13289 </w:instrText>
       </w:r>
       <w:r>
         <w:rPr>
@@ -682,7 +682,7 @@
         <w:fldChar w:fldCharType="begin"/>
       </w:r>
       <w:r>
-        <w:instrText xml:space="preserve"> PAGEREF _Toc15020 \h </w:instrText>
+        <w:instrText xml:space="preserve"> PAGEREF _Toc13289 \h </w:instrText>
       </w:r>
       <w:r>
         <w:fldChar w:fldCharType="separate"/>
@@ -743,7 +743,7 @@
           <w:shd w:val="clear" w:fill="FFFFFF"/>
           <w:lang w:val="en-US"/>
         </w:rPr>
-        <w:instrText xml:space="preserve"> HYPERLINK \l _Toc9328 </w:instrText>
+        <w:instrText xml:space="preserve"> HYPERLINK \l _Toc29951 </w:instrText>
       </w:r>
       <w:r>
         <w:rPr>
@@ -772,7 +772,7 @@
         <w:fldChar w:fldCharType="begin"/>
       </w:r>
       <w:r>
-        <w:instrText xml:space="preserve"> PAGEREF _Toc9328 \h </w:instrText>
+        <w:instrText xml:space="preserve"> PAGEREF _Toc29951 \h </w:instrText>
       </w:r>
       <w:r>
         <w:fldChar w:fldCharType="separate"/>
@@ -833,7 +833,7 @@
           <w:shd w:val="clear" w:fill="FFFFFF"/>
           <w:lang w:val="en-US"/>
         </w:rPr>
-        <w:instrText xml:space="preserve"> HYPERLINK \l _Toc21056 </w:instrText>
+        <w:instrText xml:space="preserve"> HYPERLINK \l _Toc30062 </w:instrText>
       </w:r>
       <w:r>
         <w:rPr>
@@ -875,7 +875,7 @@
         <w:fldChar w:fldCharType="begin"/>
       </w:r>
       <w:r>
-        <w:instrText xml:space="preserve"> PAGEREF _Toc21056 \h </w:instrText>
+        <w:instrText xml:space="preserve"> PAGEREF _Toc30062 \h </w:instrText>
       </w:r>
       <w:r>
         <w:fldChar w:fldCharType="separate"/>
@@ -936,7 +936,7 @@
           <w:shd w:val="clear" w:fill="FFFFFF"/>
           <w:lang w:val="en-US"/>
         </w:rPr>
-        <w:instrText xml:space="preserve"> HYPERLINK \l _Toc31274 </w:instrText>
+        <w:instrText xml:space="preserve"> HYPERLINK \l _Toc13563 </w:instrText>
       </w:r>
       <w:r>
         <w:rPr>
@@ -978,7 +978,7 @@
         <w:fldChar w:fldCharType="begin"/>
       </w:r>
       <w:r>
-        <w:instrText xml:space="preserve"> PAGEREF _Toc31274 \h </w:instrText>
+        <w:instrText xml:space="preserve"> PAGEREF _Toc13563 \h </w:instrText>
       </w:r>
       <w:r>
         <w:fldChar w:fldCharType="separate"/>
@@ -1039,7 +1039,7 @@
           <w:shd w:val="clear" w:fill="FFFFFF"/>
           <w:lang w:val="en-US"/>
         </w:rPr>
-        <w:instrText xml:space="preserve"> HYPERLINK \l _Toc22096 </w:instrText>
+        <w:instrText xml:space="preserve"> HYPERLINK \l _Toc20473 </w:instrText>
       </w:r>
       <w:r>
         <w:rPr>
@@ -1068,7 +1068,7 @@
         <w:fldChar w:fldCharType="begin"/>
       </w:r>
       <w:r>
-        <w:instrText xml:space="preserve"> PAGEREF _Toc22096 \h </w:instrText>
+        <w:instrText xml:space="preserve"> PAGEREF _Toc20473 \h </w:instrText>
       </w:r>
       <w:r>
         <w:fldChar w:fldCharType="separate"/>
@@ -1129,7 +1129,7 @@
           <w:shd w:val="clear" w:fill="FFFFFF"/>
           <w:lang w:val="en-US"/>
         </w:rPr>
-        <w:instrText xml:space="preserve"> HYPERLINK \l _Toc20066 </w:instrText>
+        <w:instrText xml:space="preserve"> HYPERLINK \l _Toc23937 </w:instrText>
       </w:r>
       <w:r>
         <w:rPr>
@@ -1158,7 +1158,7 @@
         <w:fldChar w:fldCharType="begin"/>
       </w:r>
       <w:r>
-        <w:instrText xml:space="preserve"> PAGEREF _Toc20066 \h </w:instrText>
+        <w:instrText xml:space="preserve"> PAGEREF _Toc23937 \h </w:instrText>
       </w:r>
       <w:r>
         <w:fldChar w:fldCharType="separate"/>
@@ -1219,7 +1219,7 @@
           <w:shd w:val="clear" w:fill="FFFFFF"/>
           <w:lang w:val="en-US"/>
         </w:rPr>
-        <w:instrText xml:space="preserve"> HYPERLINK \l _Toc26642 </w:instrText>
+        <w:instrText xml:space="preserve"> HYPERLINK \l _Toc5902 </w:instrText>
       </w:r>
       <w:r>
         <w:rPr>
@@ -1248,7 +1248,7 @@
         <w:fldChar w:fldCharType="begin"/>
       </w:r>
       <w:r>
-        <w:instrText xml:space="preserve"> PAGEREF _Toc26642 \h </w:instrText>
+        <w:instrText xml:space="preserve"> PAGEREF _Toc5902 \h </w:instrText>
       </w:r>
       <w:r>
         <w:fldChar w:fldCharType="separate"/>
@@ -1309,7 +1309,7 @@
           <w:shd w:val="clear" w:fill="FFFFFF"/>
           <w:lang w:val="en-US"/>
         </w:rPr>
-        <w:instrText xml:space="preserve"> HYPERLINK \l _Toc24317 </w:instrText>
+        <w:instrText xml:space="preserve"> HYPERLINK \l _Toc2792 </w:instrText>
       </w:r>
       <w:r>
         <w:rPr>
@@ -1345,7 +1345,7 @@
         <w:fldChar w:fldCharType="begin"/>
       </w:r>
       <w:r>
-        <w:instrText xml:space="preserve"> PAGEREF _Toc24317 \h </w:instrText>
+        <w:instrText xml:space="preserve"> PAGEREF _Toc2792 \h </w:instrText>
       </w:r>
       <w:r>
         <w:fldChar w:fldCharType="separate"/>
@@ -1406,7 +1406,7 @@
           <w:shd w:val="clear" w:fill="FFFFFF"/>
           <w:lang w:val="en-US"/>
         </w:rPr>
-        <w:instrText xml:space="preserve"> HYPERLINK \l _Toc4409 </w:instrText>
+        <w:instrText xml:space="preserve"> HYPERLINK \l _Toc14600 </w:instrText>
       </w:r>
       <w:r>
         <w:rPr>
@@ -1442,7 +1442,7 @@
         <w:fldChar w:fldCharType="begin"/>
       </w:r>
       <w:r>
-        <w:instrText xml:space="preserve"> PAGEREF _Toc4409 \h </w:instrText>
+        <w:instrText xml:space="preserve"> PAGEREF _Toc14600 \h </w:instrText>
       </w:r>
       <w:r>
         <w:fldChar w:fldCharType="separate"/>
@@ -1503,7 +1503,7 @@
           <w:shd w:val="clear" w:fill="FFFFFF"/>
           <w:lang w:val="en-US"/>
         </w:rPr>
-        <w:instrText xml:space="preserve"> HYPERLINK \l _Toc19648 </w:instrText>
+        <w:instrText xml:space="preserve"> HYPERLINK \l _Toc4112 </w:instrText>
       </w:r>
       <w:r>
         <w:rPr>
@@ -1533,7 +1533,7 @@
         <w:fldChar w:fldCharType="begin"/>
       </w:r>
       <w:r>
-        <w:instrText xml:space="preserve"> PAGEREF _Toc19648 \h </w:instrText>
+        <w:instrText xml:space="preserve"> PAGEREF _Toc4112 \h </w:instrText>
       </w:r>
       <w:r>
         <w:fldChar w:fldCharType="separate"/>
@@ -1594,7 +1594,7 @@
           <w:shd w:val="clear" w:fill="FFFFFF"/>
           <w:lang w:val="en-US"/>
         </w:rPr>
-        <w:instrText xml:space="preserve"> HYPERLINK \l _Toc7655 </w:instrText>
+        <w:instrText xml:space="preserve"> HYPERLINK \l _Toc11117 </w:instrText>
       </w:r>
       <w:r>
         <w:rPr>
@@ -1624,7 +1624,7 @@
         <w:fldChar w:fldCharType="begin"/>
       </w:r>
       <w:r>
-        <w:instrText xml:space="preserve"> PAGEREF _Toc7655 \h </w:instrText>
+        <w:instrText xml:space="preserve"> PAGEREF _Toc11117 \h </w:instrText>
       </w:r>
       <w:r>
         <w:fldChar w:fldCharType="separate"/>
@@ -1685,7 +1685,7 @@
           <w:shd w:val="clear" w:fill="FFFFFF"/>
           <w:lang w:val="en-US"/>
         </w:rPr>
-        <w:instrText xml:space="preserve"> HYPERLINK \l _Toc28652 </w:instrText>
+        <w:instrText xml:space="preserve"> HYPERLINK \l _Toc27115 </w:instrText>
       </w:r>
       <w:r>
         <w:rPr>
@@ -1715,7 +1715,7 @@
         <w:fldChar w:fldCharType="begin"/>
       </w:r>
       <w:r>
-        <w:instrText xml:space="preserve"> PAGEREF _Toc28652 \h </w:instrText>
+        <w:instrText xml:space="preserve"> PAGEREF _Toc27115 \h </w:instrText>
       </w:r>
       <w:r>
         <w:fldChar w:fldCharType="separate"/>
@@ -1776,7 +1776,7 @@
           <w:shd w:val="clear" w:fill="FFFFFF"/>
           <w:lang w:val="en-US"/>
         </w:rPr>
-        <w:instrText xml:space="preserve"> HYPERLINK \l _Toc30557 </w:instrText>
+        <w:instrText xml:space="preserve"> HYPERLINK \l _Toc26337 </w:instrText>
       </w:r>
       <w:r>
         <w:rPr>
@@ -1806,7 +1806,7 @@
         <w:fldChar w:fldCharType="begin"/>
       </w:r>
       <w:r>
-        <w:instrText xml:space="preserve"> PAGEREF _Toc30557 \h </w:instrText>
+        <w:instrText xml:space="preserve"> PAGEREF _Toc26337 \h </w:instrText>
       </w:r>
       <w:r>
         <w:fldChar w:fldCharType="separate"/>
@@ -1867,7 +1867,7 @@
           <w:shd w:val="clear" w:fill="FFFFFF"/>
           <w:lang w:val="en-US"/>
         </w:rPr>
-        <w:instrText xml:space="preserve"> HYPERLINK \l _Toc16059 </w:instrText>
+        <w:instrText xml:space="preserve"> HYPERLINK \l _Toc18460 </w:instrText>
       </w:r>
       <w:r>
         <w:rPr>
@@ -1897,7 +1897,7 @@
         <w:fldChar w:fldCharType="begin"/>
       </w:r>
       <w:r>
-        <w:instrText xml:space="preserve"> PAGEREF _Toc16059 \h </w:instrText>
+        <w:instrText xml:space="preserve"> PAGEREF _Toc18460 \h </w:instrText>
       </w:r>
       <w:r>
         <w:fldChar w:fldCharType="separate"/>
@@ -1958,7 +1958,7 @@
           <w:shd w:val="clear" w:fill="FFFFFF"/>
           <w:lang w:val="en-US"/>
         </w:rPr>
-        <w:instrText xml:space="preserve"> HYPERLINK \l _Toc3329 </w:instrText>
+        <w:instrText xml:space="preserve"> HYPERLINK \l _Toc22471 </w:instrText>
       </w:r>
       <w:r>
         <w:rPr>
@@ -1988,7 +1988,7 @@
         <w:fldChar w:fldCharType="begin"/>
       </w:r>
       <w:r>
-        <w:instrText xml:space="preserve"> PAGEREF _Toc3329 \h </w:instrText>
+        <w:instrText xml:space="preserve"> PAGEREF _Toc22471 \h </w:instrText>
       </w:r>
       <w:r>
         <w:fldChar w:fldCharType="separate"/>
@@ -2049,7 +2049,7 @@
           <w:shd w:val="clear" w:fill="FFFFFF"/>
           <w:lang w:val="en-US"/>
         </w:rPr>
-        <w:instrText xml:space="preserve"> HYPERLINK \l _Toc15555 </w:instrText>
+        <w:instrText xml:space="preserve"> HYPERLINK \l _Toc7068 </w:instrText>
       </w:r>
       <w:r>
         <w:rPr>
@@ -2079,7 +2079,7 @@
         <w:fldChar w:fldCharType="begin"/>
       </w:r>
       <w:r>
-        <w:instrText xml:space="preserve"> PAGEREF _Toc15555 \h </w:instrText>
+        <w:instrText xml:space="preserve"> PAGEREF _Toc7068 \h </w:instrText>
       </w:r>
       <w:r>
         <w:fldChar w:fldCharType="separate"/>
@@ -2140,7 +2140,7 @@
           <w:shd w:val="clear" w:fill="FFFFFF"/>
           <w:lang w:val="en-US"/>
         </w:rPr>
-        <w:instrText xml:space="preserve"> HYPERLINK \l _Toc1707 </w:instrText>
+        <w:instrText xml:space="preserve"> HYPERLINK \l _Toc4305 </w:instrText>
       </w:r>
       <w:r>
         <w:rPr>
@@ -2170,7 +2170,7 @@
         <w:fldChar w:fldCharType="begin"/>
       </w:r>
       <w:r>
-        <w:instrText xml:space="preserve"> PAGEREF _Toc1707 \h </w:instrText>
+        <w:instrText xml:space="preserve"> PAGEREF _Toc4305 \h </w:instrText>
       </w:r>
       <w:r>
         <w:fldChar w:fldCharType="separate"/>
@@ -2231,7 +2231,7 @@
           <w:shd w:val="clear" w:fill="FFFFFF"/>
           <w:lang w:val="en-US"/>
         </w:rPr>
-        <w:instrText xml:space="preserve"> HYPERLINK \l _Toc25237 </w:instrText>
+        <w:instrText xml:space="preserve"> HYPERLINK \l _Toc25482 </w:instrText>
       </w:r>
       <w:r>
         <w:rPr>
@@ -2261,7 +2261,7 @@
         <w:fldChar w:fldCharType="begin"/>
       </w:r>
       <w:r>
-        <w:instrText xml:space="preserve"> PAGEREF _Toc25237 \h </w:instrText>
+        <w:instrText xml:space="preserve"> PAGEREF _Toc25482 \h </w:instrText>
       </w:r>
       <w:r>
         <w:fldChar w:fldCharType="separate"/>
@@ -2322,7 +2322,7 @@
           <w:shd w:val="clear" w:fill="FFFFFF"/>
           <w:lang w:val="en-US"/>
         </w:rPr>
-        <w:instrText xml:space="preserve"> HYPERLINK \l _Toc4708 </w:instrText>
+        <w:instrText xml:space="preserve"> HYPERLINK \l _Toc14082 </w:instrText>
       </w:r>
       <w:r>
         <w:rPr>
@@ -2352,7 +2352,7 @@
         <w:fldChar w:fldCharType="begin"/>
       </w:r>
       <w:r>
-        <w:instrText xml:space="preserve"> PAGEREF _Toc4708 \h </w:instrText>
+        <w:instrText xml:space="preserve"> PAGEREF _Toc14082 \h </w:instrText>
       </w:r>
       <w:r>
         <w:fldChar w:fldCharType="separate"/>
@@ -2413,7 +2413,7 @@
           <w:shd w:val="clear" w:fill="FFFFFF"/>
           <w:lang w:val="en-US"/>
         </w:rPr>
-        <w:instrText xml:space="preserve"> HYPERLINK \l _Toc9988 </w:instrText>
+        <w:instrText xml:space="preserve"> HYPERLINK \l _Toc29083 </w:instrText>
       </w:r>
       <w:r>
         <w:rPr>
@@ -2443,7 +2443,7 @@
         <w:fldChar w:fldCharType="begin"/>
       </w:r>
       <w:r>
-        <w:instrText xml:space="preserve"> PAGEREF _Toc9988 \h </w:instrText>
+        <w:instrText xml:space="preserve"> PAGEREF _Toc29083 \h </w:instrText>
       </w:r>
       <w:r>
         <w:fldChar w:fldCharType="separate"/>
@@ -2504,7 +2504,7 @@
           <w:shd w:val="clear" w:fill="FFFFFF"/>
           <w:lang w:val="en-US"/>
         </w:rPr>
-        <w:instrText xml:space="preserve"> HYPERLINK \l _Toc28911 </w:instrText>
+        <w:instrText xml:space="preserve"> HYPERLINK \l _Toc6912 </w:instrText>
       </w:r>
       <w:r>
         <w:rPr>
@@ -2534,7 +2534,7 @@
         <w:fldChar w:fldCharType="begin"/>
       </w:r>
       <w:r>
-        <w:instrText xml:space="preserve"> PAGEREF _Toc28911 \h </w:instrText>
+        <w:instrText xml:space="preserve"> PAGEREF _Toc6912 \h </w:instrText>
       </w:r>
       <w:r>
         <w:fldChar w:fldCharType="separate"/>
@@ -2595,7 +2595,7 @@
           <w:shd w:val="clear" w:fill="FFFFFF"/>
           <w:lang w:val="en-US"/>
         </w:rPr>
-        <w:instrText xml:space="preserve"> HYPERLINK \l _Toc24571 </w:instrText>
+        <w:instrText xml:space="preserve"> HYPERLINK \l _Toc27317 </w:instrText>
       </w:r>
       <w:r>
         <w:rPr>
@@ -2625,7 +2625,7 @@
         <w:fldChar w:fldCharType="begin"/>
       </w:r>
       <w:r>
-        <w:instrText xml:space="preserve"> PAGEREF _Toc24571 \h </w:instrText>
+        <w:instrText xml:space="preserve"> PAGEREF _Toc27317 \h </w:instrText>
       </w:r>
       <w:r>
         <w:fldChar w:fldCharType="separate"/>
@@ -2686,7 +2686,7 @@
           <w:shd w:val="clear" w:fill="FFFFFF"/>
           <w:lang w:val="en-US"/>
         </w:rPr>
-        <w:instrText xml:space="preserve"> HYPERLINK \l _Toc16348 </w:instrText>
+        <w:instrText xml:space="preserve"> HYPERLINK \l _Toc20892 </w:instrText>
       </w:r>
       <w:r>
         <w:rPr>
@@ -2716,7 +2716,7 @@
         <w:fldChar w:fldCharType="begin"/>
       </w:r>
       <w:r>
-        <w:instrText xml:space="preserve"> PAGEREF _Toc16348 \h </w:instrText>
+        <w:instrText xml:space="preserve"> PAGEREF _Toc20892 \h </w:instrText>
       </w:r>
       <w:r>
         <w:fldChar w:fldCharType="separate"/>
@@ -2777,7 +2777,7 @@
           <w:shd w:val="clear" w:fill="FFFFFF"/>
           <w:lang w:val="en-US"/>
         </w:rPr>
-        <w:instrText xml:space="preserve"> HYPERLINK \l _Toc7897 </w:instrText>
+        <w:instrText xml:space="preserve"> HYPERLINK \l _Toc11710 </w:instrText>
       </w:r>
       <w:r>
         <w:rPr>
@@ -2806,7 +2806,7 @@
         <w:fldChar w:fldCharType="begin"/>
       </w:r>
       <w:r>
-        <w:instrText xml:space="preserve"> PAGEREF _Toc7897 \h </w:instrText>
+        <w:instrText xml:space="preserve"> PAGEREF _Toc11710 \h </w:instrText>
       </w:r>
       <w:r>
         <w:fldChar w:fldCharType="separate"/>
@@ -2867,7 +2867,7 @@
           <w:shd w:val="clear" w:fill="FFFFFF"/>
           <w:lang w:val="en-US"/>
         </w:rPr>
-        <w:instrText xml:space="preserve"> HYPERLINK \l _Toc13558 </w:instrText>
+        <w:instrText xml:space="preserve"> HYPERLINK \l _Toc28160 </w:instrText>
       </w:r>
       <w:r>
         <w:rPr>
@@ -2896,7 +2896,7 @@
         <w:fldChar w:fldCharType="begin"/>
       </w:r>
       <w:r>
-        <w:instrText xml:space="preserve"> PAGEREF _Toc13558 \h </w:instrText>
+        <w:instrText xml:space="preserve"> PAGEREF _Toc28160 \h </w:instrText>
       </w:r>
       <w:r>
         <w:fldChar w:fldCharType="separate"/>
@@ -2957,7 +2957,7 @@
           <w:shd w:val="clear" w:fill="FFFFFF"/>
           <w:lang w:val="en-US"/>
         </w:rPr>
-        <w:instrText xml:space="preserve"> HYPERLINK \l _Toc3222 </w:instrText>
+        <w:instrText xml:space="preserve"> HYPERLINK \l _Toc22963 </w:instrText>
       </w:r>
       <w:r>
         <w:rPr>
@@ -3000,7 +3000,7 @@
         <w:fldChar w:fldCharType="begin"/>
       </w:r>
       <w:r>
-        <w:instrText xml:space="preserve"> PAGEREF _Toc3222 \h </w:instrText>
+        <w:instrText xml:space="preserve"> PAGEREF _Toc22963 \h </w:instrText>
       </w:r>
       <w:r>
         <w:fldChar w:fldCharType="separate"/>
@@ -3061,7 +3061,7 @@
           <w:shd w:val="clear" w:fill="FFFFFF"/>
           <w:lang w:val="en-US"/>
         </w:rPr>
-        <w:instrText xml:space="preserve"> HYPERLINK \l _Toc24129 </w:instrText>
+        <w:instrText xml:space="preserve"> HYPERLINK \l _Toc20963 </w:instrText>
       </w:r>
       <w:r>
         <w:rPr>
@@ -3090,7 +3090,7 @@
         <w:fldChar w:fldCharType="begin"/>
       </w:r>
       <w:r>
-        <w:instrText xml:space="preserve"> PAGEREF _Toc24129 \h </w:instrText>
+        <w:instrText xml:space="preserve"> PAGEREF _Toc20963 \h </w:instrText>
       </w:r>
       <w:r>
         <w:fldChar w:fldCharType="separate"/>
@@ -3151,7 +3151,7 @@
           <w:shd w:val="clear" w:fill="FFFFFF"/>
           <w:lang w:val="en-US"/>
         </w:rPr>
-        <w:instrText xml:space="preserve"> HYPERLINK \l _Toc11340 </w:instrText>
+        <w:instrText xml:space="preserve"> HYPERLINK \l _Toc13679 </w:instrText>
       </w:r>
       <w:r>
         <w:rPr>
@@ -3181,7 +3181,7 @@
         <w:fldChar w:fldCharType="begin"/>
       </w:r>
       <w:r>
-        <w:instrText xml:space="preserve"> PAGEREF _Toc11340 \h </w:instrText>
+        <w:instrText xml:space="preserve"> PAGEREF _Toc13679 \h </w:instrText>
       </w:r>
       <w:r>
         <w:fldChar w:fldCharType="separate"/>
@@ -3242,7 +3242,7 @@
           <w:shd w:val="clear" w:fill="FFFFFF"/>
           <w:lang w:val="en-US"/>
         </w:rPr>
-        <w:instrText xml:space="preserve"> HYPERLINK \l _Toc21234 </w:instrText>
+        <w:instrText xml:space="preserve"> HYPERLINK \l _Toc27815 </w:instrText>
       </w:r>
       <w:r>
         <w:rPr>
@@ -3272,7 +3272,7 @@
         <w:fldChar w:fldCharType="begin"/>
       </w:r>
       <w:r>
-        <w:instrText xml:space="preserve"> PAGEREF _Toc21234 \h </w:instrText>
+        <w:instrText xml:space="preserve"> PAGEREF _Toc27815 \h </w:instrText>
       </w:r>
       <w:r>
         <w:fldChar w:fldCharType="separate"/>
@@ -3333,7 +3333,7 @@
           <w:shd w:val="clear" w:fill="FFFFFF"/>
           <w:lang w:val="en-US"/>
         </w:rPr>
-        <w:instrText xml:space="preserve"> HYPERLINK \l _Toc24285 </w:instrText>
+        <w:instrText xml:space="preserve"> HYPERLINK \l _Toc3801 </w:instrText>
       </w:r>
       <w:r>
         <w:rPr>
@@ -3362,7 +3362,7 @@
         <w:fldChar w:fldCharType="begin"/>
       </w:r>
       <w:r>
-        <w:instrText xml:space="preserve"> PAGEREF _Toc24285 \h </w:instrText>
+        <w:instrText xml:space="preserve"> PAGEREF _Toc3801 \h </w:instrText>
       </w:r>
       <w:r>
         <w:fldChar w:fldCharType="separate"/>
@@ -3423,7 +3423,7 @@
           <w:shd w:val="clear" w:fill="FFFFFF"/>
           <w:lang w:val="en-US"/>
         </w:rPr>
-        <w:instrText xml:space="preserve"> HYPERLINK \l _Toc25850 </w:instrText>
+        <w:instrText xml:space="preserve"> HYPERLINK \l _Toc18532 </w:instrText>
       </w:r>
       <w:r>
         <w:rPr>
@@ -3453,7 +3453,7 @@
         <w:fldChar w:fldCharType="begin"/>
       </w:r>
       <w:r>
-        <w:instrText xml:space="preserve"> PAGEREF _Toc25850 \h </w:instrText>
+        <w:instrText xml:space="preserve"> PAGEREF _Toc18532 \h </w:instrText>
       </w:r>
       <w:r>
         <w:fldChar w:fldCharType="separate"/>
@@ -3514,7 +3514,7 @@
           <w:shd w:val="clear" w:fill="FFFFFF"/>
           <w:lang w:val="en-US"/>
         </w:rPr>
-        <w:instrText xml:space="preserve"> HYPERLINK \l _Toc6330 </w:instrText>
+        <w:instrText xml:space="preserve"> HYPERLINK \l _Toc5199 </w:instrText>
       </w:r>
       <w:r>
         <w:rPr>
@@ -3544,7 +3544,7 @@
         <w:fldChar w:fldCharType="begin"/>
       </w:r>
       <w:r>
-        <w:instrText xml:space="preserve"> PAGEREF _Toc6330 \h </w:instrText>
+        <w:instrText xml:space="preserve"> PAGEREF _Toc5199 \h </w:instrText>
       </w:r>
       <w:r>
         <w:fldChar w:fldCharType="separate"/>
@@ -3605,7 +3605,7 @@
           <w:shd w:val="clear" w:fill="FFFFFF"/>
           <w:lang w:val="en-US"/>
         </w:rPr>
-        <w:instrText xml:space="preserve"> HYPERLINK \l _Toc8223 </w:instrText>
+        <w:instrText xml:space="preserve"> HYPERLINK \l _Toc31770 </w:instrText>
       </w:r>
       <w:r>
         <w:rPr>
@@ -3641,7 +3641,7 @@
         <w:fldChar w:fldCharType="begin"/>
       </w:r>
       <w:r>
-        <w:instrText xml:space="preserve"> PAGEREF _Toc8223 \h </w:instrText>
+        <w:instrText xml:space="preserve"> PAGEREF _Toc31770 \h </w:instrText>
       </w:r>
       <w:r>
         <w:fldChar w:fldCharType="separate"/>
@@ -3702,7 +3702,7 @@
           <w:shd w:val="clear" w:fill="FFFFFF"/>
           <w:lang w:val="en-US"/>
         </w:rPr>
-        <w:instrText xml:space="preserve"> HYPERLINK \l _Toc813 </w:instrText>
+        <w:instrText xml:space="preserve"> HYPERLINK \l _Toc641 </w:instrText>
       </w:r>
       <w:r>
         <w:rPr>
@@ -3732,7 +3732,7 @@
         <w:fldChar w:fldCharType="begin"/>
       </w:r>
       <w:r>
-        <w:instrText xml:space="preserve"> PAGEREF _Toc813 \h </w:instrText>
+        <w:instrText xml:space="preserve"> PAGEREF _Toc641 \h </w:instrText>
       </w:r>
       <w:r>
         <w:fldChar w:fldCharType="separate"/>
@@ -3793,7 +3793,7 @@
           <w:shd w:val="clear" w:fill="FFFFFF"/>
           <w:lang w:val="en-US"/>
         </w:rPr>
-        <w:instrText xml:space="preserve"> HYPERLINK \l _Toc2752 </w:instrText>
+        <w:instrText xml:space="preserve"> HYPERLINK \l _Toc5285 </w:instrText>
       </w:r>
       <w:r>
         <w:rPr>
@@ -3823,7 +3823,7 @@
         <w:fldChar w:fldCharType="begin"/>
       </w:r>
       <w:r>
-        <w:instrText xml:space="preserve"> PAGEREF _Toc2752 \h </w:instrText>
+        <w:instrText xml:space="preserve"> PAGEREF _Toc5285 \h </w:instrText>
       </w:r>
       <w:r>
         <w:fldChar w:fldCharType="separate"/>
@@ -3884,7 +3884,7 @@
           <w:shd w:val="clear" w:fill="FFFFFF"/>
           <w:lang w:val="en-US"/>
         </w:rPr>
-        <w:instrText xml:space="preserve"> HYPERLINK \l _Toc19589 </w:instrText>
+        <w:instrText xml:space="preserve"> HYPERLINK \l _Toc4640 </w:instrText>
       </w:r>
       <w:r>
         <w:rPr>
@@ -3914,7 +3914,7 @@
         <w:fldChar w:fldCharType="begin"/>
       </w:r>
       <w:r>
-        <w:instrText xml:space="preserve"> PAGEREF _Toc19589 \h </w:instrText>
+        <w:instrText xml:space="preserve"> PAGEREF _Toc4640 \h </w:instrText>
       </w:r>
       <w:r>
         <w:fldChar w:fldCharType="separate"/>
@@ -3975,7 +3975,7 @@
           <w:shd w:val="clear" w:fill="FFFFFF"/>
           <w:lang w:val="en-US"/>
         </w:rPr>
-        <w:instrText xml:space="preserve"> HYPERLINK \l _Toc32167 </w:instrText>
+        <w:instrText xml:space="preserve"> HYPERLINK \l _Toc21035 </w:instrText>
       </w:r>
       <w:r>
         <w:rPr>
@@ -4005,7 +4005,7 @@
         <w:fldChar w:fldCharType="begin"/>
       </w:r>
       <w:r>
-        <w:instrText xml:space="preserve"> PAGEREF _Toc32167 \h </w:instrText>
+        <w:instrText xml:space="preserve"> PAGEREF _Toc21035 \h </w:instrText>
       </w:r>
       <w:r>
         <w:fldChar w:fldCharType="separate"/>
@@ -4066,7 +4066,7 @@
           <w:shd w:val="clear" w:fill="FFFFFF"/>
           <w:lang w:val="en-US"/>
         </w:rPr>
-        <w:instrText xml:space="preserve"> HYPERLINK \l _Toc18203 </w:instrText>
+        <w:instrText xml:space="preserve"> HYPERLINK \l _Toc11274 </w:instrText>
       </w:r>
       <w:r>
         <w:rPr>
@@ -4096,7 +4096,7 @@
         <w:fldChar w:fldCharType="begin"/>
       </w:r>
       <w:r>
-        <w:instrText xml:space="preserve"> PAGEREF _Toc18203 \h </w:instrText>
+        <w:instrText xml:space="preserve"> PAGEREF _Toc11274 \h </w:instrText>
       </w:r>
       <w:r>
         <w:fldChar w:fldCharType="separate"/>
@@ -4157,7 +4157,7 @@
           <w:shd w:val="clear" w:fill="FFFFFF"/>
           <w:lang w:val="en-US"/>
         </w:rPr>
-        <w:instrText xml:space="preserve"> HYPERLINK \l _Toc21412 </w:instrText>
+        <w:instrText xml:space="preserve"> HYPERLINK \l _Toc17943 </w:instrText>
       </w:r>
       <w:r>
         <w:rPr>
@@ -4201,7 +4201,7 @@
         <w:fldChar w:fldCharType="begin"/>
       </w:r>
       <w:r>
-        <w:instrText xml:space="preserve"> PAGEREF _Toc21412 \h </w:instrText>
+        <w:instrText xml:space="preserve"> PAGEREF _Toc17943 \h </w:instrText>
       </w:r>
       <w:r>
         <w:fldChar w:fldCharType="separate"/>
@@ -4262,7 +4262,7 @@
           <w:shd w:val="clear" w:fill="FFFFFF"/>
           <w:lang w:val="en-US"/>
         </w:rPr>
-        <w:instrText xml:space="preserve"> HYPERLINK \l _Toc13578 </w:instrText>
+        <w:instrText xml:space="preserve"> HYPERLINK \l _Toc24545 </w:instrText>
       </w:r>
       <w:r>
         <w:rPr>
@@ -4292,7 +4292,7 @@
         <w:fldChar w:fldCharType="begin"/>
       </w:r>
       <w:r>
-        <w:instrText xml:space="preserve"> PAGEREF _Toc13578 \h </w:instrText>
+        <w:instrText xml:space="preserve"> PAGEREF _Toc24545 \h </w:instrText>
       </w:r>
       <w:r>
         <w:fldChar w:fldCharType="separate"/>
@@ -4353,7 +4353,7 @@
           <w:shd w:val="clear" w:fill="FFFFFF"/>
           <w:lang w:val="en-US"/>
         </w:rPr>
-        <w:instrText xml:space="preserve"> HYPERLINK \l _Toc30404 </w:instrText>
+        <w:instrText xml:space="preserve"> HYPERLINK \l _Toc32229 </w:instrText>
       </w:r>
       <w:r>
         <w:rPr>
@@ -4383,7 +4383,7 @@
         <w:fldChar w:fldCharType="begin"/>
       </w:r>
       <w:r>
-        <w:instrText xml:space="preserve"> PAGEREF _Toc30404 \h </w:instrText>
+        <w:instrText xml:space="preserve"> PAGEREF _Toc32229 \h </w:instrText>
       </w:r>
       <w:r>
         <w:fldChar w:fldCharType="separate"/>
@@ -4444,7 +4444,7 @@
           <w:shd w:val="clear" w:fill="FFFFFF"/>
           <w:lang w:val="en-US"/>
         </w:rPr>
-        <w:instrText xml:space="preserve"> HYPERLINK \l _Toc20233 </w:instrText>
+        <w:instrText xml:space="preserve"> HYPERLINK \l _Toc14369 </w:instrText>
       </w:r>
       <w:r>
         <w:rPr>
@@ -4473,7 +4473,7 @@
         <w:fldChar w:fldCharType="begin"/>
       </w:r>
       <w:r>
-        <w:instrText xml:space="preserve"> PAGEREF _Toc20233 \h </w:instrText>
+        <w:instrText xml:space="preserve"> PAGEREF _Toc14369 \h </w:instrText>
       </w:r>
       <w:r>
         <w:fldChar w:fldCharType="separate"/>
@@ -4534,7 +4534,7 @@
           <w:shd w:val="clear" w:fill="FFFFFF"/>
           <w:lang w:val="en-US"/>
         </w:rPr>
-        <w:instrText xml:space="preserve"> HYPERLINK \l _Toc16468 </w:instrText>
+        <w:instrText xml:space="preserve"> HYPERLINK \l _Toc2374 </w:instrText>
       </w:r>
       <w:r>
         <w:rPr>
@@ -4563,7 +4563,7 @@
         <w:fldChar w:fldCharType="begin"/>
       </w:r>
       <w:r>
-        <w:instrText xml:space="preserve"> PAGEREF _Toc16468 \h </w:instrText>
+        <w:instrText xml:space="preserve"> PAGEREF _Toc2374 \h </w:instrText>
       </w:r>
       <w:r>
         <w:fldChar w:fldCharType="separate"/>
@@ -4624,7 +4624,7 @@
           <w:shd w:val="clear" w:fill="FFFFFF"/>
           <w:lang w:val="en-US"/>
         </w:rPr>
-        <w:instrText xml:space="preserve"> HYPERLINK \l _Toc18131 </w:instrText>
+        <w:instrText xml:space="preserve"> HYPERLINK \l _Toc8250 </w:instrText>
       </w:r>
       <w:r>
         <w:rPr>
@@ -4654,7 +4654,7 @@
         <w:fldChar w:fldCharType="begin"/>
       </w:r>
       <w:r>
-        <w:instrText xml:space="preserve"> PAGEREF _Toc18131 \h </w:instrText>
+        <w:instrText xml:space="preserve"> PAGEREF _Toc8250 \h </w:instrText>
       </w:r>
       <w:r>
         <w:fldChar w:fldCharType="separate"/>
@@ -4715,7 +4715,7 @@
           <w:shd w:val="clear" w:fill="FFFFFF"/>
           <w:lang w:val="en-US"/>
         </w:rPr>
-        <w:instrText xml:space="preserve"> HYPERLINK \l _Toc2596 </w:instrText>
+        <w:instrText xml:space="preserve"> HYPERLINK \l _Toc24164 </w:instrText>
       </w:r>
       <w:r>
         <w:rPr>
@@ -4745,7 +4745,7 @@
         <w:fldChar w:fldCharType="begin"/>
       </w:r>
       <w:r>
-        <w:instrText xml:space="preserve"> PAGEREF _Toc2596 \h </w:instrText>
+        <w:instrText xml:space="preserve"> PAGEREF _Toc24164 \h </w:instrText>
       </w:r>
       <w:r>
         <w:fldChar w:fldCharType="separate"/>
@@ -4806,7 +4806,7 @@
           <w:shd w:val="clear" w:fill="FFFFFF"/>
           <w:lang w:val="en-US"/>
         </w:rPr>
-        <w:instrText xml:space="preserve"> HYPERLINK \l _Toc18935 </w:instrText>
+        <w:instrText xml:space="preserve"> HYPERLINK \l _Toc29759 </w:instrText>
       </w:r>
       <w:r>
         <w:rPr>
@@ -4836,7 +4836,7 @@
         <w:fldChar w:fldCharType="begin"/>
       </w:r>
       <w:r>
-        <w:instrText xml:space="preserve"> PAGEREF _Toc18935 \h </w:instrText>
+        <w:instrText xml:space="preserve"> PAGEREF _Toc29759 \h </w:instrText>
       </w:r>
       <w:r>
         <w:fldChar w:fldCharType="separate"/>
@@ -4897,7 +4897,7 @@
           <w:shd w:val="clear" w:fill="FFFFFF"/>
           <w:lang w:val="en-US"/>
         </w:rPr>
-        <w:instrText xml:space="preserve"> HYPERLINK \l _Toc666 </w:instrText>
+        <w:instrText xml:space="preserve"> HYPERLINK \l _Toc30035 </w:instrText>
       </w:r>
       <w:r>
         <w:rPr>
@@ -4927,13 +4927,13 @@
         <w:fldChar w:fldCharType="begin"/>
       </w:r>
       <w:r>
-        <w:instrText xml:space="preserve"> PAGEREF _Toc666 \h </w:instrText>
+        <w:instrText xml:space="preserve"> PAGEREF _Toc30035 \h </w:instrText>
       </w:r>
       <w:r>
         <w:fldChar w:fldCharType="separate"/>
       </w:r>
       <w:r>
-        <w:t>23</w:t>
+        <w:t>22</w:t>
       </w:r>
       <w:r>
         <w:fldChar w:fldCharType="end"/>
@@ -4988,7 +4988,7 @@
           <w:shd w:val="clear" w:fill="FFFFFF"/>
           <w:lang w:val="en-US"/>
         </w:rPr>
-        <w:instrText xml:space="preserve"> HYPERLINK \l _Toc28685 </w:instrText>
+        <w:instrText xml:space="preserve"> HYPERLINK \l _Toc20251 </w:instrText>
       </w:r>
       <w:r>
         <w:rPr>
@@ -5018,7 +5018,7 @@
         <w:fldChar w:fldCharType="begin"/>
       </w:r>
       <w:r>
-        <w:instrText xml:space="preserve"> PAGEREF _Toc28685 \h </w:instrText>
+        <w:instrText xml:space="preserve"> PAGEREF _Toc20251 \h </w:instrText>
       </w:r>
       <w:r>
         <w:fldChar w:fldCharType="separate"/>
@@ -5079,7 +5079,7 @@
           <w:shd w:val="clear" w:fill="FFFFFF"/>
           <w:lang w:val="en-US"/>
         </w:rPr>
-        <w:instrText xml:space="preserve"> HYPERLINK \l _Toc8849 </w:instrText>
+        <w:instrText xml:space="preserve"> HYPERLINK \l _Toc31723 </w:instrText>
       </w:r>
       <w:r>
         <w:rPr>
@@ -5121,7 +5121,7 @@
         <w:fldChar w:fldCharType="begin"/>
       </w:r>
       <w:r>
-        <w:instrText xml:space="preserve"> PAGEREF _Toc8849 \h </w:instrText>
+        <w:instrText xml:space="preserve"> PAGEREF _Toc31723 \h </w:instrText>
       </w:r>
       <w:r>
         <w:fldChar w:fldCharType="separate"/>
@@ -5182,7 +5182,7 @@
           <w:shd w:val="clear" w:fill="FFFFFF"/>
           <w:lang w:val="en-US"/>
         </w:rPr>
-        <w:instrText xml:space="preserve"> HYPERLINK \l _Toc6044 </w:instrText>
+        <w:instrText xml:space="preserve"> HYPERLINK \l _Toc4979 </w:instrText>
       </w:r>
       <w:r>
         <w:rPr>
@@ -5212,7 +5212,7 @@
         <w:fldChar w:fldCharType="begin"/>
       </w:r>
       <w:r>
-        <w:instrText xml:space="preserve"> PAGEREF _Toc6044 \h </w:instrText>
+        <w:instrText xml:space="preserve"> PAGEREF _Toc4979 \h </w:instrText>
       </w:r>
       <w:r>
         <w:fldChar w:fldCharType="separate"/>
@@ -5273,7 +5273,7 @@
           <w:shd w:val="clear" w:fill="FFFFFF"/>
           <w:lang w:val="en-US"/>
         </w:rPr>
-        <w:instrText xml:space="preserve"> HYPERLINK \l _Toc23333 </w:instrText>
+        <w:instrText xml:space="preserve"> HYPERLINK \l _Toc19876 </w:instrText>
       </w:r>
       <w:r>
         <w:rPr>
@@ -5303,7 +5303,7 @@
         <w:fldChar w:fldCharType="begin"/>
       </w:r>
       <w:r>
-        <w:instrText xml:space="preserve"> PAGEREF _Toc23333 \h </w:instrText>
+        <w:instrText xml:space="preserve"> PAGEREF _Toc19876 \h </w:instrText>
       </w:r>
       <w:r>
         <w:fldChar w:fldCharType="separate"/>
@@ -5364,7 +5364,7 @@
           <w:shd w:val="clear" w:fill="FFFFFF"/>
           <w:lang w:val="en-US"/>
         </w:rPr>
-        <w:instrText xml:space="preserve"> HYPERLINK \l _Toc3900 </w:instrText>
+        <w:instrText xml:space="preserve"> HYPERLINK \l _Toc19617 </w:instrText>
       </w:r>
       <w:r>
         <w:rPr>
@@ -5394,7 +5394,7 @@
         <w:fldChar w:fldCharType="begin"/>
       </w:r>
       <w:r>
-        <w:instrText xml:space="preserve"> PAGEREF _Toc3900 \h </w:instrText>
+        <w:instrText xml:space="preserve"> PAGEREF _Toc19617 \h </w:instrText>
       </w:r>
       <w:r>
         <w:fldChar w:fldCharType="separate"/>
@@ -5455,7 +5455,7 @@
           <w:shd w:val="clear" w:fill="FFFFFF"/>
           <w:lang w:val="en-US"/>
         </w:rPr>
-        <w:instrText xml:space="preserve"> HYPERLINK \l _Toc721 </w:instrText>
+        <w:instrText xml:space="preserve"> HYPERLINK \l _Toc30512 </w:instrText>
       </w:r>
       <w:r>
         <w:rPr>
@@ -5485,7 +5485,7 @@
         <w:fldChar w:fldCharType="begin"/>
       </w:r>
       <w:r>
-        <w:instrText xml:space="preserve"> PAGEREF _Toc721 \h </w:instrText>
+        <w:instrText xml:space="preserve"> PAGEREF _Toc30512 \h </w:instrText>
       </w:r>
       <w:r>
         <w:fldChar w:fldCharType="separate"/>
@@ -5546,7 +5546,7 @@
           <w:shd w:val="clear" w:fill="FFFFFF"/>
           <w:lang w:val="en-US"/>
         </w:rPr>
-        <w:instrText xml:space="preserve"> HYPERLINK \l _Toc5301 </w:instrText>
+        <w:instrText xml:space="preserve"> HYPERLINK \l _Toc12386 </w:instrText>
       </w:r>
       <w:r>
         <w:rPr>
@@ -5588,7 +5588,7 @@
         <w:fldChar w:fldCharType="begin"/>
       </w:r>
       <w:r>
-        <w:instrText xml:space="preserve"> PAGEREF _Toc5301 \h </w:instrText>
+        <w:instrText xml:space="preserve"> PAGEREF _Toc12386 \h </w:instrText>
       </w:r>
       <w:r>
         <w:fldChar w:fldCharType="separate"/>
@@ -5649,7 +5649,7 @@
           <w:shd w:val="clear" w:fill="FFFFFF"/>
           <w:lang w:val="en-US"/>
         </w:rPr>
-        <w:instrText xml:space="preserve"> HYPERLINK \l _Toc1164 </w:instrText>
+        <w:instrText xml:space="preserve"> HYPERLINK \l _Toc3034 </w:instrText>
       </w:r>
       <w:r>
         <w:rPr>
@@ -5679,7 +5679,7 @@
         <w:fldChar w:fldCharType="begin"/>
       </w:r>
       <w:r>
-        <w:instrText xml:space="preserve"> PAGEREF _Toc1164 \h </w:instrText>
+        <w:instrText xml:space="preserve"> PAGEREF _Toc3034 \h </w:instrText>
       </w:r>
       <w:r>
         <w:fldChar w:fldCharType="separate"/>
@@ -5740,7 +5740,7 @@
           <w:shd w:val="clear" w:fill="FFFFFF"/>
           <w:lang w:val="en-US"/>
         </w:rPr>
-        <w:instrText xml:space="preserve"> HYPERLINK \l _Toc16941 </w:instrText>
+        <w:instrText xml:space="preserve"> HYPERLINK \l _Toc3897 </w:instrText>
       </w:r>
       <w:r>
         <w:rPr>
@@ -5770,7 +5770,7 @@
         <w:fldChar w:fldCharType="begin"/>
       </w:r>
       <w:r>
-        <w:instrText xml:space="preserve"> PAGEREF _Toc16941 \h </w:instrText>
+        <w:instrText xml:space="preserve"> PAGEREF _Toc3897 \h </w:instrText>
       </w:r>
       <w:r>
         <w:fldChar w:fldCharType="separate"/>
@@ -5831,7 +5831,7 @@
           <w:shd w:val="clear" w:fill="FFFFFF"/>
           <w:lang w:val="en-US"/>
         </w:rPr>
-        <w:instrText xml:space="preserve"> HYPERLINK \l _Toc10443 </w:instrText>
+        <w:instrText xml:space="preserve"> HYPERLINK \l _Toc762 </w:instrText>
       </w:r>
       <w:r>
         <w:rPr>
@@ -5861,7 +5861,7 @@
         <w:fldChar w:fldCharType="begin"/>
       </w:r>
       <w:r>
-        <w:instrText xml:space="preserve"> PAGEREF _Toc10443 \h </w:instrText>
+        <w:instrText xml:space="preserve"> PAGEREF _Toc762 \h </w:instrText>
       </w:r>
       <w:r>
         <w:fldChar w:fldCharType="separate"/>
@@ -5922,7 +5922,7 @@
           <w:shd w:val="clear" w:fill="FFFFFF"/>
           <w:lang w:val="en-US"/>
         </w:rPr>
-        <w:instrText xml:space="preserve"> HYPERLINK \l _Toc414 </w:instrText>
+        <w:instrText xml:space="preserve"> HYPERLINK \l _Toc12428 </w:instrText>
       </w:r>
       <w:r>
         <w:rPr>
@@ -5952,7 +5952,7 @@
         <w:fldChar w:fldCharType="begin"/>
       </w:r>
       <w:r>
-        <w:instrText xml:space="preserve"> PAGEREF _Toc414 \h </w:instrText>
+        <w:instrText xml:space="preserve"> PAGEREF _Toc12428 \h </w:instrText>
       </w:r>
       <w:r>
         <w:fldChar w:fldCharType="separate"/>
@@ -6013,7 +6013,7 @@
           <w:shd w:val="clear" w:fill="FFFFFF"/>
           <w:lang w:val="en-US"/>
         </w:rPr>
-        <w:instrText xml:space="preserve"> HYPERLINK \l _Toc20368 </w:instrText>
+        <w:instrText xml:space="preserve"> HYPERLINK \l _Toc17923 </w:instrText>
       </w:r>
       <w:r>
         <w:rPr>
@@ -6043,7 +6043,7 @@
         <w:fldChar w:fldCharType="begin"/>
       </w:r>
       <w:r>
-        <w:instrText xml:space="preserve"> PAGEREF _Toc20368 \h </w:instrText>
+        <w:instrText xml:space="preserve"> PAGEREF _Toc17923 \h </w:instrText>
       </w:r>
       <w:r>
         <w:fldChar w:fldCharType="separate"/>
@@ -6104,7 +6104,7 @@
           <w:shd w:val="clear" w:fill="FFFFFF"/>
           <w:lang w:val="en-US"/>
         </w:rPr>
-        <w:instrText xml:space="preserve"> HYPERLINK \l _Toc8492 </w:instrText>
+        <w:instrText xml:space="preserve"> HYPERLINK \l _Toc16647 </w:instrText>
       </w:r>
       <w:r>
         <w:rPr>
@@ -6134,7 +6134,7 @@
         <w:fldChar w:fldCharType="begin"/>
       </w:r>
       <w:r>
-        <w:instrText xml:space="preserve"> PAGEREF _Toc8492 \h </w:instrText>
+        <w:instrText xml:space="preserve"> PAGEREF _Toc16647 \h </w:instrText>
       </w:r>
       <w:r>
         <w:fldChar w:fldCharType="separate"/>
@@ -6195,7 +6195,7 @@
           <w:shd w:val="clear" w:fill="FFFFFF"/>
           <w:lang w:val="en-US"/>
         </w:rPr>
-        <w:instrText xml:space="preserve"> HYPERLINK \l _Toc27628 </w:instrText>
+        <w:instrText xml:space="preserve"> HYPERLINK \l _Toc7150 </w:instrText>
       </w:r>
       <w:r>
         <w:rPr>
@@ -6244,7 +6244,7 @@
         <w:fldChar w:fldCharType="begin"/>
       </w:r>
       <w:r>
-        <w:instrText xml:space="preserve"> PAGEREF _Toc27628 \h </w:instrText>
+        <w:instrText xml:space="preserve"> PAGEREF _Toc7150 \h </w:instrText>
       </w:r>
       <w:r>
         <w:fldChar w:fldCharType="separate"/>
@@ -6305,7 +6305,7 @@
           <w:shd w:val="clear" w:fill="FFFFFF"/>
           <w:lang w:val="en-US"/>
         </w:rPr>
-        <w:instrText xml:space="preserve"> HYPERLINK \l _Toc14111 </w:instrText>
+        <w:instrText xml:space="preserve"> HYPERLINK \l _Toc27857 </w:instrText>
       </w:r>
       <w:r>
         <w:rPr>
@@ -6335,7 +6335,7 @@
         <w:fldChar w:fldCharType="begin"/>
       </w:r>
       <w:r>
-        <w:instrText xml:space="preserve"> PAGEREF _Toc14111 \h </w:instrText>
+        <w:instrText xml:space="preserve"> PAGEREF _Toc27857 \h </w:instrText>
       </w:r>
       <w:r>
         <w:fldChar w:fldCharType="separate"/>
@@ -6396,7 +6396,7 @@
           <w:shd w:val="clear" w:fill="FFFFFF"/>
           <w:lang w:val="en-US"/>
         </w:rPr>
-        <w:instrText xml:space="preserve"> HYPERLINK \l _Toc21666 </w:instrText>
+        <w:instrText xml:space="preserve"> HYPERLINK \l _Toc17681 </w:instrText>
       </w:r>
       <w:r>
         <w:rPr>
@@ -6426,7 +6426,7 @@
         <w:fldChar w:fldCharType="begin"/>
       </w:r>
       <w:r>
-        <w:instrText xml:space="preserve"> PAGEREF _Toc21666 \h </w:instrText>
+        <w:instrText xml:space="preserve"> PAGEREF _Toc17681 \h </w:instrText>
       </w:r>
       <w:r>
         <w:fldChar w:fldCharType="separate"/>
@@ -6487,7 +6487,7 @@
           <w:shd w:val="clear" w:fill="FFFFFF"/>
           <w:lang w:val="en-US"/>
         </w:rPr>
-        <w:instrText xml:space="preserve"> HYPERLINK \l _Toc14968 </w:instrText>
+        <w:instrText xml:space="preserve"> HYPERLINK \l _Toc19593 </w:instrText>
       </w:r>
       <w:r>
         <w:rPr>
@@ -6517,7 +6517,7 @@
         <w:fldChar w:fldCharType="begin"/>
       </w:r>
       <w:r>
-        <w:instrText xml:space="preserve"> PAGEREF _Toc14968 \h </w:instrText>
+        <w:instrText xml:space="preserve"> PAGEREF _Toc19593 \h </w:instrText>
       </w:r>
       <w:r>
         <w:fldChar w:fldCharType="separate"/>
@@ -6578,7 +6578,7 @@
           <w:shd w:val="clear" w:fill="FFFFFF"/>
           <w:lang w:val="en-US"/>
         </w:rPr>
-        <w:instrText xml:space="preserve"> HYPERLINK \l _Toc23241 </w:instrText>
+        <w:instrText xml:space="preserve"> HYPERLINK \l _Toc29350 </w:instrText>
       </w:r>
       <w:r>
         <w:rPr>
@@ -6608,7 +6608,7 @@
         <w:fldChar w:fldCharType="begin"/>
       </w:r>
       <w:r>
-        <w:instrText xml:space="preserve"> PAGEREF _Toc23241 \h </w:instrText>
+        <w:instrText xml:space="preserve"> PAGEREF _Toc29350 \h </w:instrText>
       </w:r>
       <w:r>
         <w:fldChar w:fldCharType="separate"/>
@@ -6669,7 +6669,7 @@
           <w:shd w:val="clear" w:fill="FFFFFF"/>
           <w:lang w:val="en-US"/>
         </w:rPr>
-        <w:instrText xml:space="preserve"> HYPERLINK \l _Toc7560 </w:instrText>
+        <w:instrText xml:space="preserve"> HYPERLINK \l _Toc17203 </w:instrText>
       </w:r>
       <w:r>
         <w:rPr>
@@ -6699,7 +6699,7 @@
         <w:fldChar w:fldCharType="begin"/>
       </w:r>
       <w:r>
-        <w:instrText xml:space="preserve"> PAGEREF _Toc7560 \h </w:instrText>
+        <w:instrText xml:space="preserve"> PAGEREF _Toc17203 \h </w:instrText>
       </w:r>
       <w:r>
         <w:fldChar w:fldCharType="separate"/>
@@ -6760,7 +6760,7 @@
           <w:shd w:val="clear" w:fill="FFFFFF"/>
           <w:lang w:val="en-US"/>
         </w:rPr>
-        <w:instrText xml:space="preserve"> HYPERLINK \l _Toc24229 </w:instrText>
+        <w:instrText xml:space="preserve"> HYPERLINK \l _Toc24460 </w:instrText>
       </w:r>
       <w:r>
         <w:rPr>
@@ -6802,7 +6802,7 @@
         <w:fldChar w:fldCharType="begin"/>
       </w:r>
       <w:r>
-        <w:instrText xml:space="preserve"> PAGEREF _Toc24229 \h </w:instrText>
+        <w:instrText xml:space="preserve"> PAGEREF _Toc24460 \h </w:instrText>
       </w:r>
       <w:r>
         <w:fldChar w:fldCharType="separate"/>
@@ -6863,7 +6863,7 @@
           <w:shd w:val="clear" w:fill="FFFFFF"/>
           <w:lang w:val="en-US"/>
         </w:rPr>
-        <w:instrText xml:space="preserve"> HYPERLINK \l _Toc25076 </w:instrText>
+        <w:instrText xml:space="preserve"> HYPERLINK \l _Toc7287 </w:instrText>
       </w:r>
       <w:r>
         <w:rPr>
@@ -6893,7 +6893,7 @@
         <w:fldChar w:fldCharType="begin"/>
       </w:r>
       <w:r>
-        <w:instrText xml:space="preserve"> PAGEREF _Toc25076 \h </w:instrText>
+        <w:instrText xml:space="preserve"> PAGEREF _Toc7287 \h </w:instrText>
       </w:r>
       <w:r>
         <w:fldChar w:fldCharType="separate"/>
@@ -6954,7 +6954,7 @@
           <w:shd w:val="clear" w:fill="FFFFFF"/>
           <w:lang w:val="en-US"/>
         </w:rPr>
-        <w:instrText xml:space="preserve"> HYPERLINK \l _Toc7174 </w:instrText>
+        <w:instrText xml:space="preserve"> HYPERLINK \l _Toc15364 </w:instrText>
       </w:r>
       <w:r>
         <w:rPr>
@@ -6984,7 +6984,7 @@
         <w:fldChar w:fldCharType="begin"/>
       </w:r>
       <w:r>
-        <w:instrText xml:space="preserve"> PAGEREF _Toc7174 \h </w:instrText>
+        <w:instrText xml:space="preserve"> PAGEREF _Toc15364 \h </w:instrText>
       </w:r>
       <w:r>
         <w:fldChar w:fldCharType="separate"/>
@@ -7045,7 +7045,7 @@
           <w:shd w:val="clear" w:fill="FFFFFF"/>
           <w:lang w:val="en-US"/>
         </w:rPr>
-        <w:instrText xml:space="preserve"> HYPERLINK \l _Toc6656 </w:instrText>
+        <w:instrText xml:space="preserve"> HYPERLINK \l _Toc30173 </w:instrText>
       </w:r>
       <w:r>
         <w:rPr>
@@ -7075,7 +7075,7 @@
         <w:fldChar w:fldCharType="begin"/>
       </w:r>
       <w:r>
-        <w:instrText xml:space="preserve"> PAGEREF _Toc6656 \h </w:instrText>
+        <w:instrText xml:space="preserve"> PAGEREF _Toc30173 \h </w:instrText>
       </w:r>
       <w:r>
         <w:fldChar w:fldCharType="separate"/>
@@ -7136,7 +7136,7 @@
           <w:shd w:val="clear" w:fill="FFFFFF"/>
           <w:lang w:val="en-US"/>
         </w:rPr>
-        <w:instrText xml:space="preserve"> HYPERLINK \l _Toc29428 </w:instrText>
+        <w:instrText xml:space="preserve"> HYPERLINK \l _Toc27779 </w:instrText>
       </w:r>
       <w:r>
         <w:rPr>
@@ -7166,7 +7166,7 @@
         <w:fldChar w:fldCharType="begin"/>
       </w:r>
       <w:r>
-        <w:instrText xml:space="preserve"> PAGEREF _Toc29428 \h </w:instrText>
+        <w:instrText xml:space="preserve"> PAGEREF _Toc27779 \h </w:instrText>
       </w:r>
       <w:r>
         <w:fldChar w:fldCharType="separate"/>
@@ -7227,7 +7227,7 @@
           <w:shd w:val="clear" w:fill="FFFFFF"/>
           <w:lang w:val="en-US"/>
         </w:rPr>
-        <w:instrText xml:space="preserve"> HYPERLINK \l _Toc10527 </w:instrText>
+        <w:instrText xml:space="preserve"> HYPERLINK \l _Toc4846 </w:instrText>
       </w:r>
       <w:r>
         <w:rPr>
@@ -7257,7 +7257,7 @@
         <w:fldChar w:fldCharType="begin"/>
       </w:r>
       <w:r>
-        <w:instrText xml:space="preserve"> PAGEREF _Toc10527 \h </w:instrText>
+        <w:instrText xml:space="preserve"> PAGEREF _Toc4846 \h </w:instrText>
       </w:r>
       <w:r>
         <w:fldChar w:fldCharType="separate"/>
@@ -7318,7 +7318,7 @@
           <w:shd w:val="clear" w:fill="FFFFFF"/>
           <w:lang w:val="en-US"/>
         </w:rPr>
-        <w:instrText xml:space="preserve"> HYPERLINK \l _Toc22134 </w:instrText>
+        <w:instrText xml:space="preserve"> HYPERLINK \l _Toc23494 </w:instrText>
       </w:r>
       <w:r>
         <w:rPr>
@@ -7348,7 +7348,7 @@
         <w:fldChar w:fldCharType="begin"/>
       </w:r>
       <w:r>
-        <w:instrText xml:space="preserve"> PAGEREF _Toc22134 \h </w:instrText>
+        <w:instrText xml:space="preserve"> PAGEREF _Toc23494 \h </w:instrText>
       </w:r>
       <w:r>
         <w:fldChar w:fldCharType="separate"/>
@@ -7506,7 +7506,7 @@
           <w:lang w:val="en-US"/>
         </w:rPr>
       </w:pPr>
-      <w:bookmarkStart w:id="0" w:name="_Toc22085"/>
+      <w:bookmarkStart w:id="0" w:name="_Toc25655"/>
       <w:r>
         <w:rPr>
           <w:rFonts w:hint="default"/>
@@ -7917,7 +7917,7 @@
           <w:lang w:val="en-US"/>
         </w:rPr>
       </w:pPr>
-      <w:bookmarkStart w:id="1" w:name="_Toc13741"/>
+      <w:bookmarkStart w:id="1" w:name="_Toc13693"/>
       <w:r>
         <w:t>Abstract</w:t>
       </w:r>
@@ -8175,7 +8175,7 @@
           <w:lang w:val="en-US"/>
         </w:rPr>
       </w:pPr>
-      <w:bookmarkStart w:id="2" w:name="_Toc2748"/>
+      <w:bookmarkStart w:id="2" w:name="_Toc21193"/>
       <w:r>
         <w:rPr>
           <w:rFonts w:hint="default"/>
@@ -8308,7 +8308,7 @@
         <w:pStyle w:val="2"/>
         <w:bidi w:val="0"/>
       </w:pPr>
-      <w:bookmarkStart w:id="3" w:name="_Toc814"/>
+      <w:bookmarkStart w:id="3" w:name="_Toc18240"/>
       <w:r>
         <w:rPr>
           <w:rFonts w:hint="default"/>
@@ -8528,7 +8528,7 @@
         <w:pStyle w:val="3"/>
         <w:bidi w:val="0"/>
       </w:pPr>
-      <w:bookmarkStart w:id="4" w:name="_Toc32427"/>
+      <w:bookmarkStart w:id="4" w:name="_Toc17848"/>
       <w:r>
         <w:rPr>
           <w:rFonts w:hint="default"/>
@@ -9284,7 +9284,7 @@
         <w:pStyle w:val="3"/>
         <w:bidi w:val="0"/>
       </w:pPr>
-      <w:bookmarkStart w:id="5" w:name="_Toc15020"/>
+      <w:bookmarkStart w:id="5" w:name="_Toc13289"/>
       <w:r>
         <w:rPr>
           <w:rFonts w:hint="default"/>
@@ -9878,7 +9878,7 @@
         <w:pStyle w:val="3"/>
         <w:bidi w:val="0"/>
       </w:pPr>
-      <w:bookmarkStart w:id="6" w:name="_Toc9328"/>
+      <w:bookmarkStart w:id="6" w:name="_Toc29951"/>
       <w:r>
         <w:rPr>
           <w:rFonts w:hint="default"/>
@@ -10653,7 +10653,7 @@
         <w:pStyle w:val="2"/>
         <w:bidi w:val="0"/>
       </w:pPr>
-      <w:bookmarkStart w:id="7" w:name="_Toc21056"/>
+      <w:bookmarkStart w:id="7" w:name="_Toc30062"/>
       <w:r>
         <w:rPr>
           <w:rFonts w:hint="default"/>
@@ -10689,7 +10689,7 @@
           <w:rFonts w:hint="default"/>
         </w:rPr>
       </w:pPr>
-      <w:bookmarkStart w:id="8" w:name="_Toc31274"/>
+      <w:bookmarkStart w:id="8" w:name="_Toc13563"/>
       <w:r>
         <w:rPr>
           <w:rFonts w:hint="default"/>
@@ -11357,7 +11357,7 @@
           <w:rFonts w:hint="default"/>
         </w:rPr>
       </w:pPr>
-      <w:bookmarkStart w:id="9" w:name="_Toc22096"/>
+      <w:bookmarkStart w:id="9" w:name="_Toc20473"/>
       <w:r>
         <w:rPr>
           <w:rFonts w:hint="default"/>
@@ -11693,7 +11693,7 @@
           <w:rFonts w:hint="default"/>
         </w:rPr>
       </w:pPr>
-      <w:bookmarkStart w:id="10" w:name="_Toc20066"/>
+      <w:bookmarkStart w:id="10" w:name="_Toc23937"/>
       <w:r>
         <w:rPr>
           <w:rFonts w:hint="default"/>
@@ -12631,7 +12631,7 @@
         <w:pStyle w:val="3"/>
         <w:bidi w:val="0"/>
       </w:pPr>
-      <w:bookmarkStart w:id="11" w:name="_Toc26642"/>
+      <w:bookmarkStart w:id="11" w:name="_Toc5902"/>
       <w:r>
         <w:rPr>
           <w:rFonts w:hint="default"/>
@@ -13100,7 +13100,7 @@
           <w:rFonts w:hint="default"/>
         </w:rPr>
       </w:pPr>
-      <w:bookmarkStart w:id="12" w:name="_Toc24317"/>
+      <w:bookmarkStart w:id="12" w:name="_Toc2792"/>
       <w:r>
         <w:rPr>
           <w:rFonts w:hint="default"/>
@@ -13396,7 +13396,7 @@
           <w:rFonts w:hint="default"/>
         </w:rPr>
       </w:pPr>
-      <w:bookmarkStart w:id="13" w:name="_Toc4409"/>
+      <w:bookmarkStart w:id="13" w:name="_Toc14600"/>
       <w:r>
         <w:rPr>
           <w:rFonts w:hint="default"/>
@@ -13974,7 +13974,7 @@
           <w:lang w:val="en-US"/>
         </w:rPr>
       </w:pPr>
-      <w:bookmarkStart w:id="14" w:name="_Toc19648"/>
+      <w:bookmarkStart w:id="14" w:name="_Toc4112"/>
       <w:r>
         <w:rPr>
           <w:rFonts w:hint="default"/>
@@ -13993,7 +13993,7 @@
           <w:lang w:val="en-US"/>
         </w:rPr>
       </w:pPr>
-      <w:bookmarkStart w:id="15" w:name="_Toc7655"/>
+      <w:bookmarkStart w:id="15" w:name="_Toc11117"/>
       <w:r>
         <w:rPr>
           <w:rFonts w:hint="default"/>
@@ -14043,7 +14043,7 @@
           <w:lang w:val="en-US"/>
         </w:rPr>
       </w:pPr>
-      <w:bookmarkStart w:id="16" w:name="_Toc28652"/>
+      <w:bookmarkStart w:id="16" w:name="_Toc27115"/>
       <w:r>
         <w:rPr>
           <w:rFonts w:hint="default"/>
@@ -14284,7 +14284,7 @@
           <w:lang w:val="en-US"/>
         </w:rPr>
       </w:pPr>
-      <w:bookmarkStart w:id="17" w:name="_Toc30557"/>
+      <w:bookmarkStart w:id="17" w:name="_Toc26337"/>
       <w:r>
         <w:rPr>
           <w:rFonts w:hint="default"/>
@@ -14512,7 +14512,7 @@
           <w:lang w:val="en-US"/>
         </w:rPr>
       </w:pPr>
-      <w:bookmarkStart w:id="18" w:name="_Toc16059"/>
+      <w:bookmarkStart w:id="18" w:name="_Toc18460"/>
       <w:r>
         <w:rPr>
           <w:rFonts w:hint="default"/>
@@ -14605,7 +14605,7 @@
           <w:lang w:val="en-US"/>
         </w:rPr>
       </w:pPr>
-      <w:bookmarkStart w:id="19" w:name="_Toc3329"/>
+      <w:bookmarkStart w:id="19" w:name="_Toc22471"/>
       <w:r>
         <w:rPr>
           <w:rFonts w:hint="default"/>
@@ -14819,7 +14819,7 @@
           <w:lang w:val="en-US"/>
         </w:rPr>
       </w:pPr>
-      <w:bookmarkStart w:id="20" w:name="_Toc15555"/>
+      <w:bookmarkStart w:id="20" w:name="_Toc7068"/>
       <w:r>
         <w:rPr>
           <w:rFonts w:hint="default"/>
@@ -14910,7 +14910,7 @@
           <w:lang w:val="en-US"/>
         </w:rPr>
       </w:pPr>
-      <w:bookmarkStart w:id="21" w:name="_Toc1707"/>
+      <w:bookmarkStart w:id="21" w:name="_Toc4305"/>
       <w:r>
         <w:rPr>
           <w:rFonts w:hint="default"/>
@@ -14973,7 +14973,7 @@
           <w:lang w:val="en-US"/>
         </w:rPr>
       </w:pPr>
-      <w:bookmarkStart w:id="22" w:name="_Toc25237"/>
+      <w:bookmarkStart w:id="22" w:name="_Toc25482"/>
       <w:r>
         <w:rPr>
           <w:rFonts w:hint="default"/>
@@ -15093,7 +15093,7 @@
           <w:lang w:val="en-US"/>
         </w:rPr>
       </w:pPr>
-      <w:bookmarkStart w:id="23" w:name="_Toc4708"/>
+      <w:bookmarkStart w:id="23" w:name="_Toc14082"/>
       <w:r>
         <w:rPr>
           <w:rFonts w:hint="default"/>
@@ -15647,7 +15647,7 @@
           <w:lang w:val="en-US"/>
         </w:rPr>
       </w:pPr>
-      <w:bookmarkStart w:id="24" w:name="_Toc9988"/>
+      <w:bookmarkStart w:id="24" w:name="_Toc29083"/>
       <w:r>
         <w:rPr>
           <w:rFonts w:hint="default"/>
@@ -15780,7 +15780,7 @@
           <w:lang w:val="en-US"/>
         </w:rPr>
       </w:pPr>
-      <w:bookmarkStart w:id="25" w:name="_Toc28911"/>
+      <w:bookmarkStart w:id="25" w:name="_Toc6912"/>
       <w:r>
         <w:rPr>
           <w:rFonts w:hint="default"/>
@@ -15799,7 +15799,7 @@
           <w:lang w:val="en-US"/>
         </w:rPr>
       </w:pPr>
-      <w:bookmarkStart w:id="26" w:name="_Toc24571"/>
+      <w:bookmarkStart w:id="26" w:name="_Toc27317"/>
       <w:r>
         <w:rPr>
           <w:rFonts w:hint="default"/>
@@ -15959,7 +15959,7 @@
           <w:lang w:val="en-US"/>
         </w:rPr>
       </w:pPr>
-      <w:bookmarkStart w:id="27" w:name="_Toc16348"/>
+      <w:bookmarkStart w:id="27" w:name="_Toc20892"/>
       <w:r>
         <w:rPr>
           <w:rFonts w:hint="default"/>
@@ -16098,7 +16098,7 @@
           <w:rFonts w:hint="default"/>
         </w:rPr>
       </w:pPr>
-      <w:bookmarkStart w:id="28" w:name="_Toc7897"/>
+      <w:bookmarkStart w:id="28" w:name="_Toc11710"/>
       <w:r>
         <w:rPr>
           <w:rFonts w:hint="default"/>
@@ -16115,7 +16115,7 @@
           <w:rFonts w:hint="default"/>
         </w:rPr>
       </w:pPr>
-      <w:bookmarkStart w:id="29" w:name="_Toc13558"/>
+      <w:bookmarkStart w:id="29" w:name="_Toc28160"/>
       <w:r>
         <w:rPr>
           <w:rFonts w:hint="default"/>
@@ -16849,7 +16849,7 @@
           <w:rFonts w:hint="default"/>
         </w:rPr>
       </w:pPr>
-      <w:bookmarkStart w:id="30" w:name="_Toc3222"/>
+      <w:bookmarkStart w:id="30" w:name="_Toc22963"/>
       <w:r>
         <w:rPr>
           <w:rFonts w:hint="default"/>
@@ -17085,7 +17085,7 @@
           <w:rFonts w:hint="default"/>
         </w:rPr>
       </w:pPr>
-      <w:bookmarkStart w:id="31" w:name="_Toc24129"/>
+      <w:bookmarkStart w:id="31" w:name="_Toc20963"/>
       <w:r>
         <w:rPr>
           <w:rFonts w:hint="default"/>
@@ -17103,7 +17103,7 @@
           <w:lang w:val="en-US"/>
         </w:rPr>
       </w:pPr>
-      <w:bookmarkStart w:id="32" w:name="_Toc11340"/>
+      <w:bookmarkStart w:id="32" w:name="_Toc13679"/>
       <w:r>
         <w:rPr>
           <w:rFonts w:hint="default"/>
@@ -17272,7 +17272,7 @@
           <w:lang w:val="en-US"/>
         </w:rPr>
       </w:pPr>
-      <w:bookmarkStart w:id="33" w:name="_Toc21234"/>
+      <w:bookmarkStart w:id="33" w:name="_Toc27815"/>
       <w:r>
         <w:rPr>
           <w:rFonts w:hint="default"/>
@@ -17546,7 +17546,7 @@
           <w:rFonts w:hint="default"/>
         </w:rPr>
       </w:pPr>
-      <w:bookmarkStart w:id="34" w:name="_Toc24285"/>
+      <w:bookmarkStart w:id="34" w:name="_Toc3801"/>
       <w:r>
         <w:rPr>
           <w:rFonts w:hint="default"/>
@@ -17564,7 +17564,7 @@
           <w:lang w:val="en-US"/>
         </w:rPr>
       </w:pPr>
-      <w:bookmarkStart w:id="35" w:name="_Toc25850"/>
+      <w:bookmarkStart w:id="35" w:name="_Toc18532"/>
       <w:r>
         <w:rPr>
           <w:rFonts w:hint="default"/>
@@ -17780,7 +17780,7 @@
           <w:lang w:val="en-US"/>
         </w:rPr>
       </w:pPr>
-      <w:bookmarkStart w:id="36" w:name="_Toc6330"/>
+      <w:bookmarkStart w:id="36" w:name="_Toc5199"/>
       <w:r>
         <w:rPr>
           <w:rFonts w:hint="default"/>
@@ -17993,7 +17993,7 @@
           <w:lang w:val="en-US"/>
         </w:rPr>
       </w:pPr>
-      <w:bookmarkStart w:id="37" w:name="_Toc8223"/>
+      <w:bookmarkStart w:id="37" w:name="_Toc31770"/>
       <w:r>
         <w:rPr>
           <w:rFonts w:hint="default"/>
@@ -18065,7 +18065,7 @@
           <w:lang w:val="en-US"/>
         </w:rPr>
       </w:pPr>
-      <w:bookmarkStart w:id="38" w:name="_Toc813"/>
+      <w:bookmarkStart w:id="38" w:name="_Toc641"/>
       <w:r>
         <w:rPr>
           <w:rFonts w:hint="default"/>
@@ -18312,7 +18312,7 @@
           <w:lang w:val="en-US"/>
         </w:rPr>
       </w:pPr>
-      <w:bookmarkStart w:id="39" w:name="_Toc2752"/>
+      <w:bookmarkStart w:id="39" w:name="_Toc5285"/>
       <w:r>
         <w:rPr>
           <w:rFonts w:hint="default"/>
@@ -18557,7 +18557,7 @@
           <w:lang w:val="en-US"/>
         </w:rPr>
       </w:pPr>
-      <w:bookmarkStart w:id="40" w:name="_Toc19589"/>
+      <w:bookmarkStart w:id="40" w:name="_Toc4640"/>
       <w:r>
         <w:rPr>
           <w:rFonts w:hint="default"/>
@@ -18679,7 +18679,7 @@
           <w:lang w:val="en-US"/>
         </w:rPr>
       </w:pPr>
-      <w:bookmarkStart w:id="41" w:name="_Toc32167"/>
+      <w:bookmarkStart w:id="41" w:name="_Toc21035"/>
       <w:bookmarkStart w:id="42" w:name="Classes"/>
       <w:r>
         <w:rPr>
@@ -19641,7 +19641,7 @@
           <w:lang w:val="en-US"/>
         </w:rPr>
       </w:pPr>
-      <w:bookmarkStart w:id="43" w:name="_Toc18203"/>
+      <w:bookmarkStart w:id="43" w:name="_Toc11274"/>
       <w:r>
         <w:rPr>
           <w:rFonts w:hint="default"/>
@@ -20428,7 +20428,7 @@
           <w:lang w:val="en-US"/>
         </w:rPr>
       </w:pPr>
-      <w:bookmarkStart w:id="44" w:name="_Toc21412"/>
+      <w:bookmarkStart w:id="44" w:name="_Toc17943"/>
       <w:r>
         <w:rPr>
           <w:rFonts w:hint="default"/>
@@ -22092,7 +22092,7 @@
           <w:lang w:val="en-US"/>
         </w:rPr>
       </w:pPr>
-      <w:bookmarkStart w:id="45" w:name="_Toc13578"/>
+      <w:bookmarkStart w:id="45" w:name="_Toc24545"/>
       <w:r>
         <w:rPr>
           <w:rFonts w:hint="default"/>
@@ -22663,7 +22663,7 @@
           <w:lang w:val="en-US"/>
         </w:rPr>
       </w:pPr>
-      <w:bookmarkStart w:id="46" w:name="_Toc30404"/>
+      <w:bookmarkStart w:id="46" w:name="_Toc32229"/>
       <w:r>
         <w:rPr>
           <w:rFonts w:hint="default"/>
@@ -23693,7 +23693,7 @@
           <w:rFonts w:hint="default"/>
         </w:rPr>
       </w:pPr>
-      <w:bookmarkStart w:id="47" w:name="_Toc20233"/>
+      <w:bookmarkStart w:id="47" w:name="_Toc14369"/>
       <w:r>
         <w:rPr>
           <w:rFonts w:hint="default"/>
@@ -23718,7 +23718,7 @@
           <w:rFonts w:hint="default"/>
         </w:rPr>
       </w:pPr>
-      <w:bookmarkStart w:id="48" w:name="_Toc16468"/>
+      <w:bookmarkStart w:id="48" w:name="_Toc2374"/>
       <w:r>
         <w:rPr>
           <w:rFonts w:hint="default"/>
@@ -23760,7 +23760,7 @@
           <w:lang w:val="en-US"/>
         </w:rPr>
       </w:pPr>
-      <w:bookmarkStart w:id="49" w:name="_Toc18131"/>
+      <w:bookmarkStart w:id="49" w:name="_Toc8250"/>
       <w:r>
         <w:rPr>
           <w:rFonts w:hint="default"/>
@@ -24238,13 +24238,13 @@
           <w:lang w:val="en-US"/>
         </w:rPr>
       </w:pPr>
-      <w:bookmarkStart w:id="50" w:name="_Toc2596"/>
+      <w:bookmarkStart w:id="50" w:name="_Toc24164"/>
       <w:r>
         <w:rPr>
           <w:rFonts w:hint="default"/>
           <w:lang w:val="en-US"/>
         </w:rPr>
-        <w:t>Create a Maven  project using IntelliJ.</w:t>
+        <w:t>Create a Maven  project using Eclipse.</w:t>
       </w:r>
       <w:bookmarkEnd w:id="50"/>
     </w:p>
@@ -24395,7 +24395,7 @@
           <w:lang w:val="en-US"/>
         </w:rPr>
       </w:pPr>
-      <w:bookmarkStart w:id="51" w:name="_Toc18935"/>
+      <w:bookmarkStart w:id="51" w:name="_Toc29759"/>
       <w:r>
         <w:rPr>
           <w:rFonts w:hint="default"/>
@@ -24412,7 +24412,7 @@
           <w:ilvl w:val="0"/>
           <w:numId w:val="18"/>
         </w:numPr>
-        <w:ind w:left="1225" w:leftChars="0" w:hanging="425" w:firstLineChars="0"/>
+        <w:ind w:left="1265" w:leftChars="0" w:hanging="425" w:firstLineChars="0"/>
         <w:rPr>
           <w:rFonts w:hint="default" w:ascii="Arial" w:hAnsi="Arial" w:cs="Arial"/>
           <w:lang w:val="en-US"/>
@@ -24440,7 +24440,7 @@
           <w:ilvl w:val="0"/>
           <w:numId w:val="18"/>
         </w:numPr>
-        <w:ind w:left="1225" w:leftChars="0" w:hanging="425" w:firstLineChars="0"/>
+        <w:ind w:left="1265" w:leftChars="0" w:hanging="425" w:firstLineChars="0"/>
         <w:rPr>
           <w:rFonts w:hint="default" w:ascii="Arial" w:hAnsi="Arial" w:cs="Arial"/>
           <w:lang w:val="en-US"/>
@@ -24461,7 +24461,7 @@
           <w:ilvl w:val="0"/>
           <w:numId w:val="18"/>
         </w:numPr>
-        <w:ind w:left="1225" w:leftChars="0" w:hanging="425" w:firstLineChars="0"/>
+        <w:ind w:left="1265" w:leftChars="0" w:hanging="425" w:firstLineChars="0"/>
         <w:rPr>
           <w:rFonts w:hint="default" w:ascii="Arial" w:hAnsi="Arial" w:cs="Arial"/>
           <w:lang w:val="en-US"/>
@@ -24525,7 +24525,7 @@
           <w:ilvl w:val="0"/>
           <w:numId w:val="18"/>
         </w:numPr>
-        <w:ind w:left="1225" w:leftChars="0" w:hanging="425" w:firstLineChars="0"/>
+        <w:ind w:left="1265" w:leftChars="0" w:hanging="425" w:firstLineChars="0"/>
         <w:rPr>
           <w:rFonts w:hint="default" w:ascii="Arial" w:hAnsi="Arial" w:cs="Arial"/>
           <w:lang w:val="en-US"/>
@@ -24538,125 +24538,6 @@
         </w:rPr>
         <w:t>Method implementations should initially be empty in the classes.</w:t>
       </w:r>
-    </w:p>
-    <w:p>
-      <w:pPr>
-        <w:pStyle w:val="18"/>
-        <w:numPr>
-          <w:ilvl w:val="0"/>
-          <w:numId w:val="18"/>
-        </w:numPr>
-        <w:ind w:left="1225" w:leftChars="0" w:hanging="425" w:firstLineChars="0"/>
-        <w:rPr>
-          <w:rFonts w:hint="default" w:ascii="Arial" w:hAnsi="Arial" w:cs="Arial"/>
-          <w:lang w:val="en-US"/>
-        </w:rPr>
-      </w:pPr>
-      <w:r>
-        <w:rPr>
-          <w:rFonts w:hint="default" w:ascii="Arial" w:hAnsi="Arial" w:cs="Arial"/>
-          <w:lang w:val="en-US"/>
-        </w:rPr>
-        <w:t>The user should be able to  interact with the application from the command prompt.</w:t>
-      </w:r>
-    </w:p>
-    <w:p>
-      <w:pPr>
-        <w:pStyle w:val="18"/>
-        <w:numPr>
-          <w:ilvl w:val="0"/>
-          <w:numId w:val="18"/>
-        </w:numPr>
-        <w:ind w:left="1225" w:leftChars="0" w:hanging="425" w:firstLineChars="0"/>
-        <w:rPr>
-          <w:rFonts w:hint="default" w:ascii="Arial" w:hAnsi="Arial" w:cs="Arial"/>
-          <w:lang w:val="en-US"/>
-        </w:rPr>
-      </w:pPr>
-      <w:r>
-        <w:rPr>
-          <w:rFonts w:hint="default" w:ascii="Arial" w:hAnsi="Arial" w:cs="Arial"/>
-          <w:lang w:val="en-US"/>
-        </w:rPr>
-        <w:t>Based on user input, correctly formatted output should be displayed in the command prompt.</w:t>
-      </w:r>
-    </w:p>
-    <w:p>
-      <w:pPr>
-        <w:pStyle w:val="18"/>
-        <w:numPr>
-          <w:ilvl w:val="0"/>
-          <w:numId w:val="18"/>
-        </w:numPr>
-        <w:ind w:left="1225" w:leftChars="0" w:hanging="425" w:firstLineChars="0"/>
-        <w:rPr>
-          <w:rFonts w:hint="default" w:ascii="Arial" w:hAnsi="Arial" w:cs="Arial"/>
-          <w:lang w:val="en-US"/>
-        </w:rPr>
-      </w:pPr>
-      <w:r>
-        <w:rPr>
-          <w:rFonts w:hint="default" w:ascii="Arial" w:hAnsi="Arial" w:cs="Arial"/>
-          <w:lang w:val="en-US"/>
-        </w:rPr>
-        <w:t>Use JDBC for connecting to, retrieving and inserting/updating records in the database.</w:t>
-      </w:r>
-    </w:p>
-    <w:p>
-      <w:pPr>
-        <w:pStyle w:val="18"/>
-        <w:numPr>
-          <w:ilvl w:val="0"/>
-          <w:numId w:val="18"/>
-        </w:numPr>
-        <w:ind w:left="1225" w:leftChars="0" w:hanging="425" w:firstLineChars="0"/>
-        <w:rPr>
-          <w:rFonts w:hint="default" w:ascii="Arial" w:hAnsi="Arial" w:cs="Arial"/>
-          <w:lang w:val="en-US"/>
-        </w:rPr>
-      </w:pPr>
-      <w:r>
-        <w:rPr>
-          <w:rFonts w:hint="default" w:ascii="Arial" w:hAnsi="Arial" w:cs="Arial"/>
-          <w:lang w:val="en-US"/>
-        </w:rPr>
-        <w:t>Create methods for CRUD operations using JDBC</w:t>
-      </w:r>
-    </w:p>
-    <w:p>
-      <w:pPr>
-        <w:pStyle w:val="18"/>
-        <w:numPr>
-          <w:ilvl w:val="0"/>
-          <w:numId w:val="18"/>
-        </w:numPr>
-        <w:ind w:left="1225" w:leftChars="0" w:hanging="425" w:firstLineChars="0"/>
-        <w:rPr>
-          <w:rFonts w:hint="default" w:ascii="Arial" w:hAnsi="Arial" w:cs="Arial"/>
-          <w:lang w:val="en-US"/>
-        </w:rPr>
-      </w:pPr>
-      <w:r>
-        <w:rPr>
-          <w:rFonts w:hint="default" w:ascii="Arial" w:hAnsi="Arial" w:cs="Arial"/>
-          <w:lang w:val="en-US"/>
-        </w:rPr>
-        <w:t>Create the Command Line interface with the Scanner class to retrieve user input and display the results.</w:t>
-      </w:r>
-    </w:p>
-    <w:p>
-      <w:pPr>
-        <w:pStyle w:val="18"/>
-        <w:numPr>
-          <w:ilvl w:val="0"/>
-          <w:numId w:val="0"/>
-        </w:numPr>
-        <w:ind w:left="840" w:leftChars="0"/>
-        <w:rPr>
-          <w:rFonts w:hint="default" w:ascii="Arial" w:hAnsi="Arial" w:cs="Arial"/>
-          <w:lang w:val="en-US"/>
-        </w:rPr>
-      </w:pPr>
     </w:p>
     <w:p>
       <w:pPr>
@@ -24729,7 +24610,7 @@
         </w:rPr>
         <w:t xml:space="preserve"> </w:t>
       </w:r>
-      <w:bookmarkStart w:id="52" w:name="_Toc666"/>
+      <w:bookmarkStart w:id="52" w:name="_Toc30035"/>
       <w:r>
         <w:rPr>
           <w:rFonts w:hint="default"/>
@@ -24793,6 +24674,90 @@
         <w:pStyle w:val="18"/>
         <w:numPr>
           <w:ilvl w:val="0"/>
+          <w:numId w:val="18"/>
+        </w:numPr>
+        <w:ind w:left="1265" w:leftChars="0" w:hanging="425" w:firstLineChars="0"/>
+        <w:rPr>
+          <w:rFonts w:hint="default" w:ascii="Arial" w:hAnsi="Arial" w:cs="Arial"/>
+          <w:lang w:val="en-US"/>
+        </w:rPr>
+      </w:pPr>
+      <w:r>
+        <w:rPr>
+          <w:rFonts w:hint="default" w:ascii="Arial" w:hAnsi="Arial" w:cs="Arial"/>
+          <w:lang w:val="en-US"/>
+        </w:rPr>
+        <w:t>Use JDBC for connecting to, retrieving and inserting/updating records in the database.</w:t>
+      </w:r>
+    </w:p>
+    <w:p>
+      <w:pPr>
+        <w:pStyle w:val="18"/>
+        <w:numPr>
+          <w:ilvl w:val="0"/>
+          <w:numId w:val="18"/>
+        </w:numPr>
+        <w:ind w:left="1265" w:leftChars="0" w:hanging="425" w:firstLineChars="0"/>
+        <w:rPr>
+          <w:rFonts w:hint="default" w:ascii="Arial" w:hAnsi="Arial" w:cs="Arial"/>
+          <w:lang w:val="en-US"/>
+        </w:rPr>
+      </w:pPr>
+      <w:r>
+        <w:rPr>
+          <w:rFonts w:hint="default" w:ascii="Arial" w:hAnsi="Arial" w:cs="Arial"/>
+          <w:lang w:val="en-US"/>
+        </w:rPr>
+        <w:t>The user should be able to  interact with the application from the command prompt.</w:t>
+      </w:r>
+    </w:p>
+    <w:p>
+      <w:pPr>
+        <w:pStyle w:val="18"/>
+        <w:numPr>
+          <w:ilvl w:val="0"/>
+          <w:numId w:val="18"/>
+        </w:numPr>
+        <w:ind w:left="1265" w:leftChars="0" w:hanging="425" w:firstLineChars="0"/>
+        <w:rPr>
+          <w:rFonts w:hint="default" w:ascii="Arial" w:hAnsi="Arial" w:cs="Arial"/>
+          <w:lang w:val="en-US"/>
+        </w:rPr>
+      </w:pPr>
+      <w:r>
+        <w:rPr>
+          <w:rFonts w:hint="default" w:ascii="Arial" w:hAnsi="Arial" w:cs="Arial"/>
+          <w:lang w:val="en-US"/>
+        </w:rPr>
+        <w:t>Based on user input, correctly formatted output should be displayed in the command prompt.</w:t>
+      </w:r>
+    </w:p>
+    <w:p>
+      <w:pPr>
+        <w:pStyle w:val="18"/>
+        <w:numPr>
+          <w:ilvl w:val="0"/>
+          <w:numId w:val="18"/>
+        </w:numPr>
+        <w:ind w:left="1265" w:leftChars="0" w:hanging="425" w:firstLineChars="0"/>
+        <w:rPr>
+          <w:rFonts w:hint="default" w:ascii="Arial" w:hAnsi="Arial" w:cs="Arial"/>
+          <w:lang w:val="en-US"/>
+        </w:rPr>
+      </w:pPr>
+      <w:r>
+        <w:rPr>
+          <w:rFonts w:hint="default" w:ascii="Arial" w:hAnsi="Arial" w:cs="Arial"/>
+          <w:lang w:val="en-US"/>
+        </w:rPr>
+        <w:t>Create the Command Line interface with the Scanner class to retrieve user input and display the results.</w:t>
+      </w:r>
+    </w:p>
+    <w:p>
+      <w:pPr>
+        <w:pStyle w:val="18"/>
+        <w:numPr>
+          <w:ilvl w:val="0"/>
           <w:numId w:val="0"/>
         </w:numPr>
         <w:rPr>
@@ -24803,19 +24768,6 @@
     </w:p>
     <w:p>
       <w:pPr>
-        <w:pStyle w:val="18"/>
-        <w:numPr>
-          <w:ilvl w:val="0"/>
-          <w:numId w:val="0"/>
-        </w:numPr>
-        <w:rPr>
-          <w:rFonts w:hint="default" w:ascii="Arial" w:hAnsi="Arial" w:cs="Arial"/>
-          <w:lang w:val="en-US"/>
-        </w:rPr>
-      </w:pPr>
-    </w:p>
-    <w:p>
-      <w:pPr>
         <w:pStyle w:val="4"/>
         <w:numPr>
           <w:ilvl w:val="0"/>
@@ -24834,7 +24786,9 @@
         </w:rPr>
         <w:t xml:space="preserve"> </w:t>
       </w:r>
-      <w:bookmarkStart w:id="53" w:name="_Toc28685"/>
+      <w:bookmarkStart w:id="53" w:name="_Toc20251"/>
+      <w:bookmarkStart w:id="79" w:name="_GoBack"/>
+      <w:bookmarkEnd w:id="79"/>
       <w:r>
         <w:rPr>
           <w:rFonts w:hint="default"/>
@@ -25501,13 +25455,39 @@
     </w:p>
     <w:p>
       <w:pPr>
+        <w:pStyle w:val="18"/>
+        <w:numPr>
+          <w:ilvl w:val="0"/>
+          <w:numId w:val="0"/>
+        </w:numPr>
+        <w:rPr>
+          <w:rFonts w:hint="default" w:ascii="Arial" w:hAnsi="Arial" w:cs="Arial"/>
+          <w:lang w:val="en-US"/>
+        </w:rPr>
+      </w:pPr>
+    </w:p>
+    <w:p>
+      <w:pPr>
+        <w:pStyle w:val="18"/>
+        <w:numPr>
+          <w:ilvl w:val="0"/>
+          <w:numId w:val="0"/>
+        </w:numPr>
+        <w:rPr>
+          <w:rFonts w:hint="default" w:ascii="Arial" w:hAnsi="Arial" w:cs="Arial"/>
+          <w:lang w:val="en-US"/>
+        </w:rPr>
+      </w:pPr>
+    </w:p>
+    <w:p>
+      <w:pPr>
         <w:pStyle w:val="3"/>
         <w:bidi w:val="0"/>
         <w:rPr>
           <w:rFonts w:hint="default"/>
         </w:rPr>
       </w:pPr>
-      <w:bookmarkStart w:id="54" w:name="_Toc8849"/>
+      <w:bookmarkStart w:id="54" w:name="_Toc31723"/>
       <w:r>
         <w:rPr>
           <w:rFonts w:hint="default"/>
@@ -25562,7 +25542,7 @@
           <w:lang w:val="en-US"/>
         </w:rPr>
       </w:pPr>
-      <w:bookmarkStart w:id="55" w:name="_Toc6044"/>
+      <w:bookmarkStart w:id="55" w:name="_Toc4979"/>
       <w:r>
         <w:rPr>
           <w:rFonts w:hint="default"/>
@@ -25903,7 +25883,7 @@
           <w:lang w:val="en-US"/>
         </w:rPr>
       </w:pPr>
-      <w:bookmarkStart w:id="56" w:name="_Toc23333"/>
+      <w:bookmarkStart w:id="56" w:name="_Toc19876"/>
       <w:r>
         <w:rPr>
           <w:rFonts w:hint="default"/>
@@ -26066,7 +26046,7 @@
           <w:lang w:val="en-US"/>
         </w:rPr>
       </w:pPr>
-      <w:bookmarkStart w:id="57" w:name="_Toc3900"/>
+      <w:bookmarkStart w:id="57" w:name="_Toc19617"/>
       <w:r>
         <w:rPr>
           <w:rFonts w:hint="default"/>
@@ -26172,22 +26152,15 @@
         </w:rPr>
         <w:t xml:space="preserve"> </w:t>
       </w:r>
-      <w:bookmarkStart w:id="58" w:name="_Toc721"/>
+      <w:bookmarkStart w:id="58" w:name="_Toc30512"/>
       <w:r>
         <w:rPr>
           <w:rFonts w:hint="default"/>
           <w:lang w:val="en-US"/>
         </w:rPr>
-        <w:t xml:space="preserve">Check code into </w:t>
+        <w:t>Check code into Git</w:t>
       </w:r>
       <w:bookmarkEnd w:id="58"/>
-      <w:r>
-        <w:rPr>
-          <w:rFonts w:hint="default"/>
-          <w:lang w:val="en-US"/>
-        </w:rPr>
-        <w:t>Bitbucket</w:t>
-      </w:r>
     </w:p>
     <w:p>
       <w:pPr>
@@ -26404,7 +26377,7 @@
           <w:rFonts w:hint="default"/>
         </w:rPr>
       </w:pPr>
-      <w:bookmarkStart w:id="59" w:name="_Toc5301"/>
+      <w:bookmarkStart w:id="59" w:name="_Toc12386"/>
       <w:r>
         <w:rPr>
           <w:rFonts w:hint="default"/>
@@ -26445,7 +26418,7 @@
           <w:lang w:val="en-US"/>
         </w:rPr>
       </w:pPr>
-      <w:bookmarkStart w:id="60" w:name="_Toc1164"/>
+      <w:bookmarkStart w:id="60" w:name="_Toc3034"/>
       <w:r>
         <w:rPr>
           <w:rFonts w:hint="default"/>
@@ -26545,7 +26518,7 @@
           <w:lang w:val="en-US"/>
         </w:rPr>
       </w:pPr>
-      <w:bookmarkStart w:id="61" w:name="_Toc16941"/>
+      <w:bookmarkStart w:id="61" w:name="_Toc3897"/>
       <w:r>
         <w:rPr>
           <w:rFonts w:hint="default"/>
@@ -26766,7 +26739,7 @@
           <w:lang w:val="en-US"/>
         </w:rPr>
       </w:pPr>
-      <w:bookmarkStart w:id="62" w:name="_Toc10443"/>
+      <w:bookmarkStart w:id="62" w:name="_Toc762"/>
       <w:r>
         <w:rPr>
           <w:rFonts w:hint="default"/>
@@ -26957,7 +26930,7 @@
           <w:lang w:val="en-US"/>
         </w:rPr>
       </w:pPr>
-      <w:bookmarkStart w:id="63" w:name="_Toc414"/>
+      <w:bookmarkStart w:id="63" w:name="_Toc12428"/>
       <w:r>
         <w:rPr>
           <w:rFonts w:hint="default"/>
@@ -27051,7 +27024,7 @@
           <w:lang w:val="en-US"/>
         </w:rPr>
       </w:pPr>
-      <w:bookmarkStart w:id="64" w:name="_Toc20368"/>
+      <w:bookmarkStart w:id="64" w:name="_Toc17923"/>
       <w:r>
         <w:rPr>
           <w:rFonts w:hint="default"/>
@@ -27158,7 +27131,7 @@
         </w:rPr>
         <w:t xml:space="preserve"> </w:t>
       </w:r>
-      <w:bookmarkStart w:id="65" w:name="_Toc8492"/>
+      <w:bookmarkStart w:id="65" w:name="_Toc16647"/>
       <w:r>
         <w:rPr>
           <w:rFonts w:hint="default"/>
@@ -27351,7 +27324,7 @@
           <w:rFonts w:hint="default"/>
         </w:rPr>
       </w:pPr>
-      <w:bookmarkStart w:id="66" w:name="_Toc27628"/>
+      <w:bookmarkStart w:id="66" w:name="_Toc7150"/>
       <w:r>
         <w:rPr>
           <w:rFonts w:hint="default"/>
@@ -27399,7 +27372,7 @@
           <w:lang w:val="en-US"/>
         </w:rPr>
       </w:pPr>
-      <w:bookmarkStart w:id="67" w:name="_Toc14111"/>
+      <w:bookmarkStart w:id="67" w:name="_Toc27857"/>
       <w:r>
         <w:rPr>
           <w:rFonts w:hint="default"/>
@@ -27586,7 +27559,7 @@
           <w:lang w:val="en-US"/>
         </w:rPr>
       </w:pPr>
-      <w:bookmarkStart w:id="68" w:name="_Toc21666"/>
+      <w:bookmarkStart w:id="68" w:name="_Toc17681"/>
       <w:r>
         <w:rPr>
           <w:rFonts w:hint="default"/>
@@ -28309,7 +28282,7 @@
           <w:lang w:val="en-US"/>
         </w:rPr>
       </w:pPr>
-      <w:bookmarkStart w:id="69" w:name="_Toc14968"/>
+      <w:bookmarkStart w:id="69" w:name="_Toc19593"/>
       <w:r>
         <w:rPr>
           <w:rFonts w:hint="default"/>
@@ -28971,7 +28944,7 @@
           <w:lang w:val="en-US"/>
         </w:rPr>
       </w:pPr>
-      <w:bookmarkStart w:id="70" w:name="_Toc23241"/>
+      <w:bookmarkStart w:id="70" w:name="_Toc29350"/>
       <w:r>
         <w:rPr>
           <w:rFonts w:hint="default"/>
@@ -29060,7 +29033,7 @@
         </w:rPr>
         <w:t xml:space="preserve"> </w:t>
       </w:r>
-      <w:bookmarkStart w:id="71" w:name="_Toc7560"/>
+      <w:bookmarkStart w:id="71" w:name="_Toc17203"/>
       <w:r>
         <w:rPr>
           <w:rFonts w:hint="default"/>
@@ -29147,7 +29120,7 @@
           <w:rFonts w:hint="default"/>
         </w:rPr>
       </w:pPr>
-      <w:bookmarkStart w:id="72" w:name="_Toc24229"/>
+      <w:bookmarkStart w:id="72" w:name="_Toc24460"/>
       <w:r>
         <w:rPr>
           <w:rFonts w:hint="default"/>
@@ -29183,13 +29156,12 @@
           <w:numId w:val="33"/>
         </w:numPr>
         <w:bidi w:val="0"/>
-        <w:ind w:left="560" w:leftChars="0" w:firstLineChars="0"/>
         <w:rPr>
           <w:rFonts w:hint="default"/>
           <w:lang w:val="en-US"/>
         </w:rPr>
       </w:pPr>
-      <w:bookmarkStart w:id="73" w:name="_Toc25076"/>
+      <w:bookmarkStart w:id="73" w:name="_Toc7287"/>
       <w:r>
         <w:rPr>
           <w:rFonts w:hint="default"/>
@@ -29812,13 +29784,12 @@
           <w:numId w:val="33"/>
         </w:numPr>
         <w:bidi w:val="0"/>
-        <w:ind w:left="560" w:leftChars="0" w:firstLineChars="0"/>
         <w:rPr>
           <w:rFonts w:hint="default"/>
           <w:lang w:val="en-US"/>
         </w:rPr>
       </w:pPr>
-      <w:bookmarkStart w:id="74" w:name="_Toc7174"/>
+      <w:bookmarkStart w:id="74" w:name="_Toc15364"/>
       <w:r>
         <w:rPr>
           <w:rFonts w:hint="default"/>
@@ -30006,13 +29977,12 @@
           <w:numId w:val="33"/>
         </w:numPr>
         <w:bidi w:val="0"/>
-        <w:ind w:left="560" w:leftChars="0" w:firstLineChars="0"/>
         <w:rPr>
           <w:rFonts w:hint="default"/>
           <w:lang w:val="en-US"/>
         </w:rPr>
       </w:pPr>
-      <w:bookmarkStart w:id="75" w:name="_Toc6656"/>
+      <w:bookmarkStart w:id="75" w:name="_Toc30173"/>
       <w:r>
         <w:rPr>
           <w:rFonts w:hint="default"/>
@@ -30272,13 +30242,12 @@
           <w:numId w:val="33"/>
         </w:numPr>
         <w:bidi w:val="0"/>
-        <w:ind w:left="560" w:leftChars="0" w:firstLineChars="0"/>
         <w:rPr>
           <w:rFonts w:hint="default"/>
           <w:lang w:val="en-US"/>
         </w:rPr>
       </w:pPr>
-      <w:bookmarkStart w:id="76" w:name="_Toc29428"/>
+      <w:bookmarkStart w:id="76" w:name="_Toc27779"/>
       <w:r>
         <w:rPr>
           <w:rFonts w:hint="default"/>
@@ -30655,13 +30624,12 @@
           <w:numId w:val="33"/>
         </w:numPr>
         <w:bidi w:val="0"/>
-        <w:ind w:left="560" w:leftChars="0" w:firstLineChars="0"/>
         <w:rPr>
           <w:rFonts w:hint="default"/>
           <w:lang w:val="en-US" w:eastAsia="zh-CN"/>
         </w:rPr>
       </w:pPr>
-      <w:bookmarkStart w:id="77" w:name="_Toc10527"/>
+      <w:bookmarkStart w:id="77" w:name="_Toc4846"/>
       <w:r>
         <w:rPr>
           <w:rFonts w:hint="default"/>
@@ -30822,7 +30790,6 @@
           <w:numId w:val="33"/>
         </w:numPr>
         <w:bidi w:val="0"/>
-        <w:ind w:left="560" w:leftChars="0" w:firstLineChars="0"/>
         <w:rPr>
           <w:rFonts w:hint="default"/>
           <w:lang w:val="en-US" w:eastAsia="zh-CN"/>
@@ -30835,31 +30802,15 @@
         </w:rPr>
         <w:t xml:space="preserve"> </w:t>
       </w:r>
-      <w:bookmarkStart w:id="78" w:name="_Toc22134"/>
+      <w:bookmarkStart w:id="78" w:name="_Toc23494"/>
       <w:r>
         <w:rPr>
           <w:rFonts w:hint="default"/>
           <w:lang w:val="en-US" w:eastAsia="zh-CN"/>
         </w:rPr>
-        <w:t>Chec</w:t>
-      </w:r>
-      <w:bookmarkStart w:id="79" w:name="_GoBack"/>
-      <w:r>
-        <w:rPr>
-          <w:rFonts w:hint="default"/>
-          <w:lang w:val="en-US" w:eastAsia="zh-CN"/>
-        </w:rPr>
-        <w:t xml:space="preserve">k code into </w:t>
+        <w:t>Check code into Git</w:t>
       </w:r>
       <w:bookmarkEnd w:id="78"/>
-      <w:r>
-        <w:rPr>
-          <w:rFonts w:hint="default"/>
-          <w:lang w:val="en-US" w:eastAsia="zh-CN"/>
-        </w:rPr>
-        <w:t xml:space="preserve">Bitbucket </w:t>
-      </w:r>
-      <w:bookmarkEnd w:id="79"/>
     </w:p>
     <w:p>
       <w:pPr>
@@ -31761,7 +31712,7 @@
         <w:tabs>
           <w:tab w:val="left" w:pos="1265"/>
         </w:tabs>
-        <w:ind w:left="1225" w:leftChars="0" w:hanging="425" w:firstLineChars="0"/>
+        <w:ind w:left="1265" w:leftChars="0" w:hanging="425" w:firstLineChars="0"/>
       </w:pPr>
       <w:rPr>
         <w:rFonts w:hint="default"/>
@@ -34466,7 +34417,7 @@
       <w:lvlText w:val="%1."/>
       <w:lvlJc w:val="left"/>
       <w:pPr>
-        <w:ind w:left="560" w:hanging="360"/>
+        <w:ind w:left="760" w:hanging="360"/>
       </w:pPr>
       <w:rPr>
         <w:rFonts w:hint="default"/>

</xml_diff>